<commit_message>
commit before fast farwarding
</commit_message>
<xml_diff>
--- a/data/initial search terms.docx
+++ b/data/initial search terms.docx
@@ -10,6 +10,31 @@
         <w:spacing w:after="0" w:line="288" w:lineRule="auto"/>
         <w:rPr>
           <w:rFonts w:ascii="Franklin Gothic Book" w:hAnsi="Franklin Gothic Book" w:cs="Franklin Gothic Book"/>
+          <w:b/>
+          <w:bCs/>
+          <w:color w:val="000000"/>
+          <w:lang w:val="en-GB"/>
+        </w:rPr>
+      </w:pPr>
+      <w:r>
+        <w:rPr>
+          <w:rFonts w:ascii="Franklin Gothic Book" w:hAnsi="Franklin Gothic Book" w:cs="Franklin Gothic Book"/>
+          <w:b/>
+          <w:bCs/>
+          <w:color w:val="000000"/>
+          <w:lang w:val="en-GB"/>
+        </w:rPr>
+        <w:t>INDICATORS, INDICES AND ASSESSMENTS</w:t>
+      </w:r>
+    </w:p>
+    <w:p>
+      <w:pPr>
+        <w:autoSpaceDE w:val="0"/>
+        <w:autoSpaceDN w:val="0"/>
+        <w:adjustRightInd w:val="0"/>
+        <w:spacing w:after="0" w:line="288" w:lineRule="auto"/>
+        <w:rPr>
+          <w:rFonts w:ascii="Franklin Gothic Book" w:hAnsi="Franklin Gothic Book" w:cs="Franklin Gothic Book"/>
           <w:color w:val="000000"/>
           <w:lang w:val="en-GB"/>
         </w:rPr>
@@ -49,7 +74,47 @@
           <w:color w:val="000000"/>
           <w:lang w:val="en-GB"/>
         </w:rPr>
-        <w:t>ecosystem*</w:t>
+        <w:t xml:space="preserve">ecosystem* </w:t>
+      </w:r>
+      <w:r>
+        <w:rPr>
+          <w:rFonts w:ascii="Franklin Gothic Book" w:hAnsi="Franklin Gothic Book" w:cs="Franklin Gothic Book"/>
+          <w:color w:val="000000"/>
+          <w:lang w:val="en-GB"/>
+        </w:rPr>
+        <w:t xml:space="preserve">OR </w:t>
+      </w:r>
+      <w:r>
+        <w:rPr>
+          <w:rFonts w:ascii="Franklin Gothic Book" w:hAnsi="Franklin Gothic Book" w:cs="Franklin Gothic Book"/>
+          <w:color w:val="000000"/>
+          <w:lang w:val="en-GB"/>
+        </w:rPr>
+        <w:t>ecologic*</w:t>
+      </w:r>
+      <w:r>
+        <w:rPr>
+          <w:rFonts w:ascii="Franklin Gothic Book" w:hAnsi="Franklin Gothic Book" w:cs="Franklin Gothic Book"/>
+          <w:color w:val="000000"/>
+          <w:lang w:val="en-GB"/>
+        </w:rPr>
+        <w:t xml:space="preserve"> OR</w:t>
+      </w:r>
+      <w:r>
+        <w:rPr>
+          <w:rFonts w:ascii="Franklin Gothic Book" w:hAnsi="Franklin Gothic Book" w:cs="Franklin Gothic Book"/>
+          <w:color w:val="000000"/>
+          <w:lang w:val="en-GB"/>
+        </w:rPr>
+        <w:t xml:space="preserve"> environment*</w:t>
+      </w:r>
+      <w:r>
+        <w:rPr>
+          <w:rFonts w:ascii="Franklin Gothic Book" w:hAnsi="Franklin Gothic Book" w:cs="Franklin Gothic Book"/>
+          <w:color w:val="000000"/>
+          <w:lang w:val="en-GB"/>
+        </w:rPr>
+        <w:t xml:space="preserve"> OR</w:t>
       </w:r>
       <w:r>
         <w:rPr>
@@ -59,6 +124,145 @@
         </w:rPr>
         <w:t xml:space="preserve"> </w:t>
       </w:r>
+      <w:proofErr w:type="spellStart"/>
+      <w:r>
+        <w:rPr>
+          <w:rFonts w:ascii="Franklin Gothic Book" w:hAnsi="Franklin Gothic Book" w:cs="Franklin Gothic Book"/>
+          <w:color w:val="000000"/>
+          <w:lang w:val="en-GB"/>
+        </w:rPr>
+        <w:t>natur</w:t>
+      </w:r>
+      <w:proofErr w:type="spellEnd"/>
+      <w:r>
+        <w:rPr>
+          <w:rFonts w:ascii="Franklin Gothic Book" w:hAnsi="Franklin Gothic Book" w:cs="Franklin Gothic Book"/>
+          <w:color w:val="000000"/>
+          <w:lang w:val="en-GB"/>
+        </w:rPr>
+        <w:t>*</w:t>
+      </w:r>
+      <w:r>
+        <w:rPr>
+          <w:rFonts w:ascii="Franklin Gothic Book" w:hAnsi="Franklin Gothic Book" w:cs="Franklin Gothic Book"/>
+          <w:color w:val="000000"/>
+          <w:lang w:val="en-GB"/>
+        </w:rPr>
+        <w:t xml:space="preserve"> OR</w:t>
+      </w:r>
+      <w:r>
+        <w:rPr>
+          <w:rFonts w:ascii="Franklin Gothic Book" w:hAnsi="Franklin Gothic Book" w:cs="Franklin Gothic Book"/>
+          <w:color w:val="000000"/>
+          <w:lang w:val="en-GB"/>
+        </w:rPr>
+        <w:t xml:space="preserve"> biologic*</w:t>
+      </w:r>
+      <w:r>
+        <w:rPr>
+          <w:rFonts w:ascii="Franklin Gothic Book" w:hAnsi="Franklin Gothic Book" w:cs="Franklin Gothic Book"/>
+          <w:color w:val="000000"/>
+          <w:lang w:val="en-GB"/>
+        </w:rPr>
+        <w:t>)</w:t>
+      </w:r>
+    </w:p>
+    <w:p>
+      <w:pPr>
+        <w:autoSpaceDE w:val="0"/>
+        <w:autoSpaceDN w:val="0"/>
+        <w:adjustRightInd w:val="0"/>
+        <w:spacing w:after="0" w:line="288" w:lineRule="auto"/>
+        <w:rPr>
+          <w:rFonts w:ascii="Franklin Gothic Book" w:hAnsi="Franklin Gothic Book" w:cs="Franklin Gothic Book"/>
+          <w:color w:val="000000"/>
+          <w:lang w:val="en-GB"/>
+        </w:rPr>
+      </w:pPr>
+    </w:p>
+    <w:p>
+      <w:pPr>
+        <w:autoSpaceDE w:val="0"/>
+        <w:autoSpaceDN w:val="0"/>
+        <w:adjustRightInd w:val="0"/>
+        <w:spacing w:after="0" w:line="288" w:lineRule="auto"/>
+        <w:rPr>
+          <w:rFonts w:ascii="Franklin Gothic Book" w:hAnsi="Franklin Gothic Book" w:cs="Franklin Gothic Book"/>
+          <w:color w:val="000000"/>
+          <w:lang w:val="en-GB"/>
+        </w:rPr>
+      </w:pPr>
+      <w:r>
+        <w:rPr>
+          <w:rFonts w:ascii="Franklin Gothic Book" w:hAnsi="Franklin Gothic Book" w:cs="Franklin Gothic Book"/>
+          <w:color w:val="000000"/>
+          <w:lang w:val="en-GB"/>
+        </w:rPr>
+        <w:t>Second concept (O1)</w:t>
+      </w:r>
+    </w:p>
+    <w:p>
+      <w:pPr>
+        <w:autoSpaceDE w:val="0"/>
+        <w:autoSpaceDN w:val="0"/>
+        <w:adjustRightInd w:val="0"/>
+        <w:spacing w:after="0" w:line="288" w:lineRule="auto"/>
+        <w:rPr>
+          <w:rFonts w:ascii="Franklin Gothic Book" w:hAnsi="Franklin Gothic Book" w:cs="Franklin Gothic Book"/>
+          <w:color w:val="000000"/>
+          <w:lang w:val="en-GB"/>
+        </w:rPr>
+      </w:pPr>
+      <w:r>
+        <w:rPr>
+          <w:rFonts w:ascii="Franklin Gothic Book" w:hAnsi="Franklin Gothic Book" w:cs="Franklin Gothic Book"/>
+          <w:color w:val="000000"/>
+          <w:lang w:val="en-GB"/>
+        </w:rPr>
+        <w:t>(</w:t>
+      </w:r>
+      <w:proofErr w:type="gramStart"/>
+      <w:r>
+        <w:rPr>
+          <w:rFonts w:ascii="Franklin Gothic Book" w:hAnsi="Franklin Gothic Book" w:cs="Franklin Gothic Book"/>
+          <w:color w:val="000000"/>
+          <w:lang w:val="en-GB"/>
+        </w:rPr>
+        <w:t>condition</w:t>
+      </w:r>
+      <w:proofErr w:type="gramEnd"/>
+      <w:r>
+        <w:rPr>
+          <w:rFonts w:ascii="Franklin Gothic Book" w:hAnsi="Franklin Gothic Book" w:cs="Franklin Gothic Book"/>
+          <w:color w:val="000000"/>
+          <w:lang w:val="en-GB"/>
+        </w:rPr>
+        <w:t xml:space="preserve"> OR </w:t>
+      </w:r>
+      <w:r>
+        <w:rPr>
+          <w:rFonts w:ascii="Franklin Gothic Book" w:hAnsi="Franklin Gothic Book" w:cs="Franklin Gothic Book"/>
+          <w:color w:val="000000"/>
+          <w:lang w:val="en-GB"/>
+        </w:rPr>
+        <w:t xml:space="preserve">state NEAR/3 </w:t>
+      </w:r>
+      <w:r>
+        <w:rPr>
+          <w:rFonts w:ascii="Franklin Gothic Book" w:hAnsi="Franklin Gothic Book" w:cs="Franklin Gothic Book"/>
+          <w:color w:val="000000"/>
+          <w:lang w:val="en-GB"/>
+        </w:rPr>
+        <w:t>(</w:t>
+      </w:r>
+      <w:r>
+        <w:rPr>
+          <w:rFonts w:ascii="Franklin Gothic Book" w:hAnsi="Franklin Gothic Book" w:cs="Franklin Gothic Book"/>
+          <w:color w:val="000000"/>
+          <w:lang w:val="en-GB"/>
+        </w:rPr>
+        <w:t xml:space="preserve">ecosystem* </w:t>
+      </w:r>
       <w:r>
         <w:rPr>
           <w:rFonts w:ascii="Franklin Gothic Book" w:hAnsi="Franklin Gothic Book" w:cs="Franklin Gothic Book"/>
@@ -147,6 +351,106 @@
           <w:color w:val="000000"/>
           <w:lang w:val="en-GB"/>
         </w:rPr>
+        <w:t xml:space="preserve">) OR </w:t>
+      </w:r>
+      <w:r>
+        <w:rPr>
+          <w:rFonts w:ascii="Franklin Gothic Book" w:hAnsi="Franklin Gothic Book" w:cs="Franklin Gothic Book"/>
+          <w:color w:val="000000"/>
+          <w:lang w:val="en-GB"/>
+        </w:rPr>
+        <w:t xml:space="preserve">capital NEAR/2 </w:t>
+      </w:r>
+      <w:r>
+        <w:rPr>
+          <w:rFonts w:ascii="Franklin Gothic Book" w:hAnsi="Franklin Gothic Book" w:cs="Franklin Gothic Book"/>
+          <w:color w:val="000000"/>
+          <w:lang w:val="en-GB"/>
+        </w:rPr>
+        <w:t>(</w:t>
+      </w:r>
+      <w:proofErr w:type="spellStart"/>
+      <w:r>
+        <w:rPr>
+          <w:rFonts w:ascii="Franklin Gothic Book" w:hAnsi="Franklin Gothic Book" w:cs="Franklin Gothic Book"/>
+          <w:color w:val="000000"/>
+          <w:lang w:val="en-GB"/>
+        </w:rPr>
+        <w:t>natur</w:t>
+      </w:r>
+      <w:proofErr w:type="spellEnd"/>
+      <w:r>
+        <w:rPr>
+          <w:rFonts w:ascii="Franklin Gothic Book" w:hAnsi="Franklin Gothic Book" w:cs="Franklin Gothic Book"/>
+          <w:color w:val="000000"/>
+          <w:lang w:val="en-GB"/>
+        </w:rPr>
+        <w:t>*</w:t>
+      </w:r>
+      <w:r>
+        <w:rPr>
+          <w:rFonts w:ascii="Franklin Gothic Book" w:hAnsi="Franklin Gothic Book" w:cs="Franklin Gothic Book"/>
+          <w:color w:val="000000"/>
+          <w:lang w:val="en-GB"/>
+        </w:rPr>
+        <w:t xml:space="preserve">) OR </w:t>
+      </w:r>
+      <w:r>
+        <w:rPr>
+          <w:rFonts w:ascii="Franklin Gothic Book" w:hAnsi="Franklin Gothic Book" w:cs="Franklin Gothic Book"/>
+          <w:color w:val="000000"/>
+          <w:lang w:val="en-GB"/>
+        </w:rPr>
+        <w:t>integrity)</w:t>
+      </w:r>
+    </w:p>
+    <w:p>
+      <w:pPr>
+        <w:autoSpaceDE w:val="0"/>
+        <w:autoSpaceDN w:val="0"/>
+        <w:adjustRightInd w:val="0"/>
+        <w:spacing w:after="0" w:line="288" w:lineRule="auto"/>
+        <w:rPr>
+          <w:rFonts w:ascii="Franklin Gothic Book" w:hAnsi="Franklin Gothic Book" w:cs="Franklin Gothic Book"/>
+          <w:color w:val="000000"/>
+          <w:lang w:val="en-GB"/>
+        </w:rPr>
+      </w:pPr>
+    </w:p>
+    <w:p>
+      <w:pPr>
+        <w:autoSpaceDE w:val="0"/>
+        <w:autoSpaceDN w:val="0"/>
+        <w:adjustRightInd w:val="0"/>
+        <w:spacing w:after="0" w:line="288" w:lineRule="auto"/>
+        <w:rPr>
+          <w:rFonts w:ascii="Franklin Gothic Book" w:hAnsi="Franklin Gothic Book" w:cs="Franklin Gothic Book"/>
+          <w:color w:val="000000"/>
+          <w:lang w:val="en-GB"/>
+        </w:rPr>
+      </w:pPr>
+      <w:r>
+        <w:rPr>
+          <w:rFonts w:ascii="Franklin Gothic Book" w:hAnsi="Franklin Gothic Book" w:cs="Franklin Gothic Book"/>
+          <w:color w:val="000000"/>
+          <w:lang w:val="en-GB"/>
+        </w:rPr>
+        <w:t>Third concept (O</w:t>
+      </w:r>
+      <w:r>
+        <w:rPr>
+          <w:rFonts w:ascii="Franklin Gothic Book" w:hAnsi="Franklin Gothic Book" w:cs="Franklin Gothic Book"/>
+          <w:color w:val="000000"/>
+          <w:lang w:val="en-GB"/>
+        </w:rPr>
+        <w:t>2</w:t>
+      </w:r>
+      <w:r>
+        <w:rPr>
+          <w:rFonts w:ascii="Franklin Gothic Book" w:hAnsi="Franklin Gothic Book" w:cs="Franklin Gothic Book"/>
+          <w:color w:val="000000"/>
+          <w:lang w:val="en-GB"/>
+        </w:rPr>
         <w:t>)</w:t>
       </w:r>
     </w:p>
@@ -162,40 +466,6 @@
           <w:lang w:val="en-GB"/>
         </w:rPr>
       </w:pPr>
-    </w:p>
-    <w:p>
-      <w:pPr>
-        <w:autoSpaceDE w:val="0"/>
-        <w:autoSpaceDN w:val="0"/>
-        <w:adjustRightInd w:val="0"/>
-        <w:spacing w:after="0" w:line="288" w:lineRule="auto"/>
-        <w:rPr>
-          <w:rFonts w:ascii="Franklin Gothic Book" w:hAnsi="Franklin Gothic Book" w:cs="Franklin Gothic Book"/>
-          <w:color w:val="000000"/>
-          <w:lang w:val="en-GB"/>
-        </w:rPr>
-      </w:pPr>
-      <w:r>
-        <w:rPr>
-          <w:rFonts w:ascii="Franklin Gothic Book" w:hAnsi="Franklin Gothic Book" w:cs="Franklin Gothic Book"/>
-          <w:color w:val="000000"/>
-          <w:lang w:val="en-GB"/>
-        </w:rPr>
-        <w:t>Second concept (O1)</w:t>
-      </w:r>
-    </w:p>
-    <w:p>
-      <w:pPr>
-        <w:autoSpaceDE w:val="0"/>
-        <w:autoSpaceDN w:val="0"/>
-        <w:adjustRightInd w:val="0"/>
-        <w:spacing w:after="0" w:line="288" w:lineRule="auto"/>
-        <w:rPr>
-          <w:rFonts w:ascii="Franklin Gothic Book" w:hAnsi="Franklin Gothic Book" w:cs="Franklin Gothic Book"/>
-          <w:color w:val="000000"/>
-          <w:lang w:val="en-GB"/>
-        </w:rPr>
-      </w:pPr>
       <w:r>
         <w:rPr>
           <w:rFonts w:ascii="Franklin Gothic Book" w:hAnsi="Franklin Gothic Book" w:cs="Franklin Gothic Book"/>
@@ -204,6 +474,349 @@
         </w:rPr>
         <w:t>(</w:t>
       </w:r>
+      <w:r>
+        <w:rPr>
+          <w:rFonts w:ascii="Franklin Gothic Book" w:hAnsi="Franklin Gothic Book" w:cs="Franklin Gothic Book"/>
+          <w:color w:val="000000"/>
+          <w:lang w:val="en-GB"/>
+        </w:rPr>
+        <w:t>indicator*</w:t>
+      </w:r>
+      <w:r>
+        <w:rPr>
+          <w:rFonts w:ascii="Franklin Gothic Book" w:hAnsi="Franklin Gothic Book" w:cs="Franklin Gothic Book"/>
+          <w:color w:val="000000"/>
+          <w:lang w:val="en-GB"/>
+        </w:rPr>
+        <w:t xml:space="preserve"> OR </w:t>
+      </w:r>
+      <w:r>
+        <w:rPr>
+          <w:rFonts w:ascii="Franklin Gothic Book" w:hAnsi="Franklin Gothic Book" w:cs="Franklin Gothic Book"/>
+          <w:color w:val="000000"/>
+          <w:lang w:val="en-GB"/>
+        </w:rPr>
+        <w:t>bioindicator*</w:t>
+      </w:r>
+      <w:r>
+        <w:rPr>
+          <w:rFonts w:ascii="Franklin Gothic Book" w:hAnsi="Franklin Gothic Book" w:cs="Franklin Gothic Book"/>
+          <w:color w:val="000000"/>
+          <w:lang w:val="en-GB"/>
+        </w:rPr>
+        <w:t xml:space="preserve"> OR (</w:t>
+      </w:r>
+      <w:r>
+        <w:rPr>
+          <w:rFonts w:ascii="Franklin Gothic Book" w:hAnsi="Franklin Gothic Book" w:cs="Franklin Gothic Book"/>
+          <w:color w:val="000000"/>
+          <w:lang w:val="en-GB"/>
+        </w:rPr>
+        <w:t xml:space="preserve">(index* OR </w:t>
+      </w:r>
+      <w:proofErr w:type="spellStart"/>
+      <w:r>
+        <w:rPr>
+          <w:rFonts w:ascii="Franklin Gothic Book" w:hAnsi="Franklin Gothic Book" w:cs="Franklin Gothic Book"/>
+          <w:color w:val="000000"/>
+          <w:lang w:val="en-GB"/>
+        </w:rPr>
+        <w:t>indec</w:t>
+      </w:r>
+      <w:proofErr w:type="spellEnd"/>
+      <w:r>
+        <w:rPr>
+          <w:rFonts w:ascii="Franklin Gothic Book" w:hAnsi="Franklin Gothic Book" w:cs="Franklin Gothic Book"/>
+          <w:color w:val="000000"/>
+          <w:lang w:val="en-GB"/>
+        </w:rPr>
+        <w:t>*) NEAR/2 (</w:t>
+      </w:r>
+      <w:proofErr w:type="spellStart"/>
+      <w:r>
+        <w:rPr>
+          <w:rFonts w:ascii="Franklin Gothic Book" w:hAnsi="Franklin Gothic Book" w:cs="Franklin Gothic Book"/>
+          <w:color w:val="000000"/>
+          <w:lang w:val="en-GB"/>
+        </w:rPr>
+        <w:t>ecosyst</w:t>
+      </w:r>
+      <w:proofErr w:type="spellEnd"/>
+      <w:r>
+        <w:rPr>
+          <w:rFonts w:ascii="Franklin Gothic Book" w:hAnsi="Franklin Gothic Book" w:cs="Franklin Gothic Book"/>
+          <w:color w:val="000000"/>
+          <w:lang w:val="en-GB"/>
+        </w:rPr>
+        <w:t xml:space="preserve">* OR ecologic* OR environment* OR </w:t>
+      </w:r>
+      <w:proofErr w:type="spellStart"/>
+      <w:r>
+        <w:rPr>
+          <w:rFonts w:ascii="Franklin Gothic Book" w:hAnsi="Franklin Gothic Book" w:cs="Franklin Gothic Book"/>
+          <w:color w:val="000000"/>
+          <w:lang w:val="en-GB"/>
+        </w:rPr>
+        <w:t>natur</w:t>
+      </w:r>
+      <w:proofErr w:type="spellEnd"/>
+      <w:r>
+        <w:rPr>
+          <w:rFonts w:ascii="Franklin Gothic Book" w:hAnsi="Franklin Gothic Book" w:cs="Franklin Gothic Book"/>
+          <w:color w:val="000000"/>
+          <w:lang w:val="en-GB"/>
+        </w:rPr>
+        <w:t>* OR biologic* OR condition* OR integrity)</w:t>
+      </w:r>
+      <w:r>
+        <w:rPr>
+          <w:rFonts w:ascii="Franklin Gothic Book" w:hAnsi="Franklin Gothic Book" w:cs="Franklin Gothic Book"/>
+          <w:color w:val="000000"/>
+          <w:lang w:val="en-GB"/>
+        </w:rPr>
+        <w:t>) OR</w:t>
+      </w:r>
+      <w:r>
+        <w:rPr>
+          <w:rFonts w:ascii="Franklin Gothic Book" w:hAnsi="Franklin Gothic Book" w:cs="Franklin Gothic Book"/>
+          <w:color w:val="000000"/>
+          <w:lang w:val="en-GB"/>
+        </w:rPr>
+        <w:t xml:space="preserve"> assessment* NEAR/1 (</w:t>
+      </w:r>
+      <w:proofErr w:type="spellStart"/>
+      <w:r>
+        <w:rPr>
+          <w:rFonts w:ascii="Franklin Gothic Book" w:hAnsi="Franklin Gothic Book" w:cs="Franklin Gothic Book"/>
+          <w:color w:val="000000"/>
+          <w:lang w:val="en-GB"/>
+        </w:rPr>
+        <w:t>ecosyst</w:t>
+      </w:r>
+      <w:proofErr w:type="spellEnd"/>
+      <w:r>
+        <w:rPr>
+          <w:rFonts w:ascii="Franklin Gothic Book" w:hAnsi="Franklin Gothic Book" w:cs="Franklin Gothic Book"/>
+          <w:color w:val="000000"/>
+          <w:lang w:val="en-GB"/>
+        </w:rPr>
+        <w:t xml:space="preserve">* OR ecologic* OR environment* OR </w:t>
+      </w:r>
+      <w:proofErr w:type="spellStart"/>
+      <w:r>
+        <w:rPr>
+          <w:rFonts w:ascii="Franklin Gothic Book" w:hAnsi="Franklin Gothic Book" w:cs="Franklin Gothic Book"/>
+          <w:color w:val="000000"/>
+          <w:lang w:val="en-GB"/>
+        </w:rPr>
+        <w:t>natur</w:t>
+      </w:r>
+      <w:proofErr w:type="spellEnd"/>
+      <w:r>
+        <w:rPr>
+          <w:rFonts w:ascii="Franklin Gothic Book" w:hAnsi="Franklin Gothic Book" w:cs="Franklin Gothic Book"/>
+          <w:color w:val="000000"/>
+          <w:lang w:val="en-GB"/>
+        </w:rPr>
+        <w:t>* OR condition* OR integrity)</w:t>
+      </w:r>
+      <w:r>
+        <w:rPr>
+          <w:rFonts w:ascii="Franklin Gothic Book" w:hAnsi="Franklin Gothic Book" w:cs="Franklin Gothic Book"/>
+          <w:color w:val="000000"/>
+          <w:lang w:val="en-GB"/>
+        </w:rPr>
+        <w:t xml:space="preserve"> OR</w:t>
+      </w:r>
+      <w:r>
+        <w:rPr>
+          <w:rFonts w:ascii="Franklin Gothic Book" w:hAnsi="Franklin Gothic Book" w:cs="Franklin Gothic Book"/>
+          <w:color w:val="000000"/>
+          <w:lang w:val="en-GB"/>
+        </w:rPr>
+        <w:t xml:space="preserve"> account* NEAR/1 (ecosystem* OR ecologic* OR environment* OR </w:t>
+      </w:r>
+      <w:proofErr w:type="spellStart"/>
+      <w:r>
+        <w:rPr>
+          <w:rFonts w:ascii="Franklin Gothic Book" w:hAnsi="Franklin Gothic Book" w:cs="Franklin Gothic Book"/>
+          <w:color w:val="000000"/>
+          <w:lang w:val="en-GB"/>
+        </w:rPr>
+        <w:t>natur</w:t>
+      </w:r>
+      <w:proofErr w:type="spellEnd"/>
+      <w:r>
+        <w:rPr>
+          <w:rFonts w:ascii="Franklin Gothic Book" w:hAnsi="Franklin Gothic Book" w:cs="Franklin Gothic Book"/>
+          <w:color w:val="000000"/>
+          <w:lang w:val="en-GB"/>
+        </w:rPr>
+        <w:t>* OR biologic*)</w:t>
+      </w:r>
+      <w:r>
+        <w:rPr>
+          <w:rFonts w:ascii="Franklin Gothic Book" w:hAnsi="Franklin Gothic Book" w:cs="Franklin Gothic Book"/>
+          <w:color w:val="000000"/>
+          <w:lang w:val="en-GB"/>
+        </w:rPr>
+        <w:t>)</w:t>
+      </w:r>
+    </w:p>
+    <w:p>
+      <w:pPr>
+        <w:autoSpaceDE w:val="0"/>
+        <w:autoSpaceDN w:val="0"/>
+        <w:adjustRightInd w:val="0"/>
+        <w:spacing w:after="0" w:line="288" w:lineRule="auto"/>
+        <w:rPr>
+          <w:rFonts w:ascii="Franklin Gothic Book" w:hAnsi="Franklin Gothic Book" w:cs="Franklin Gothic Book"/>
+          <w:color w:val="000000"/>
+          <w:lang w:val="en-GB"/>
+        </w:rPr>
+      </w:pPr>
+    </w:p>
+    <w:p>
+      <w:pPr>
+        <w:autoSpaceDE w:val="0"/>
+        <w:autoSpaceDN w:val="0"/>
+        <w:adjustRightInd w:val="0"/>
+        <w:spacing w:after="0" w:line="288" w:lineRule="auto"/>
+        <w:rPr>
+          <w:rFonts w:ascii="Franklin Gothic Book" w:hAnsi="Franklin Gothic Book" w:cs="Franklin Gothic Book"/>
+          <w:color w:val="000000"/>
+          <w:lang w:val="en-GB"/>
+        </w:rPr>
+      </w:pPr>
+    </w:p>
+    <w:p>
+      <w:pPr>
+        <w:autoSpaceDE w:val="0"/>
+        <w:autoSpaceDN w:val="0"/>
+        <w:adjustRightInd w:val="0"/>
+        <w:spacing w:after="0" w:line="288" w:lineRule="auto"/>
+        <w:rPr>
+          <w:rFonts w:ascii="Franklin Gothic Book" w:hAnsi="Franklin Gothic Book" w:cs="Franklin Gothic Book"/>
+          <w:color w:val="000000"/>
+          <w:lang w:val="en-GB"/>
+        </w:rPr>
+      </w:pPr>
+    </w:p>
+    <w:p>
+      <w:pPr>
+        <w:autoSpaceDE w:val="0"/>
+        <w:autoSpaceDN w:val="0"/>
+        <w:adjustRightInd w:val="0"/>
+        <w:spacing w:after="0" w:line="288" w:lineRule="auto"/>
+        <w:rPr>
+          <w:rFonts w:ascii="Franklin Gothic Book" w:hAnsi="Franklin Gothic Book" w:cs="Franklin Gothic Book"/>
+          <w:b/>
+          <w:bCs/>
+          <w:color w:val="000000"/>
+          <w:lang w:val="en-GB"/>
+        </w:rPr>
+      </w:pPr>
+      <w:r>
+        <w:rPr>
+          <w:rFonts w:ascii="Franklin Gothic Book" w:hAnsi="Franklin Gothic Book" w:cs="Franklin Gothic Book"/>
+          <w:b/>
+          <w:bCs/>
+          <w:color w:val="000000"/>
+          <w:lang w:val="en-GB"/>
+        </w:rPr>
+        <w:t>ASSESSMENTS ONLY</w:t>
+      </w:r>
+    </w:p>
+    <w:p>
+      <w:pPr>
+        <w:autoSpaceDE w:val="0"/>
+        <w:autoSpaceDN w:val="0"/>
+        <w:adjustRightInd w:val="0"/>
+        <w:spacing w:after="0" w:line="288" w:lineRule="auto"/>
+      </w:pPr>
+      <w:r>
+        <w:rPr>
+          <w:rFonts w:ascii="Franklin Gothic Book" w:hAnsi="Franklin Gothic Book" w:cs="Franklin Gothic Book"/>
+          <w:color w:val="000000"/>
+          <w:lang w:val="en-GB"/>
+        </w:rPr>
+        <w:t xml:space="preserve">Include assessments from here: </w:t>
+      </w:r>
+      <w:hyperlink r:id="rId4" w:history="1">
+        <w:r>
+          <w:rPr>
+            <w:rStyle w:val="Hyperlink"/>
+            <w:lang w:val="en-GB"/>
+          </w:rPr>
+          <w:t>Knowledge Base | System of Environmental Economic Accounting</w:t>
+        </w:r>
+      </w:hyperlink>
+    </w:p>
+    <w:p>
+      <w:pPr>
+        <w:autoSpaceDE w:val="0"/>
+        <w:autoSpaceDN w:val="0"/>
+        <w:adjustRightInd w:val="0"/>
+        <w:spacing w:after="0" w:line="288" w:lineRule="auto"/>
+      </w:pPr>
+    </w:p>
+    <w:p>
+      <w:pPr>
+        <w:autoSpaceDE w:val="0"/>
+        <w:autoSpaceDN w:val="0"/>
+        <w:adjustRightInd w:val="0"/>
+        <w:spacing w:after="0" w:line="288" w:lineRule="auto"/>
+        <w:rPr>
+          <w:rFonts w:ascii="Franklin Gothic Book" w:hAnsi="Franklin Gothic Book" w:cs="Franklin Gothic Book"/>
+          <w:color w:val="000000"/>
+          <w:lang w:val="en-GB"/>
+        </w:rPr>
+      </w:pPr>
+      <w:commentRangeStart w:id="0"/>
+      <w:r>
+        <w:rPr>
+          <w:rFonts w:ascii="Franklin Gothic Book" w:hAnsi="Franklin Gothic Book" w:cs="Franklin Gothic Book"/>
+          <w:color w:val="000000"/>
+          <w:lang w:val="en-GB"/>
+        </w:rPr>
+        <w:t xml:space="preserve">First </w:t>
+      </w:r>
+      <w:commentRangeEnd w:id="0"/>
+      <w:r>
+        <w:rPr>
+          <w:rStyle w:val="CommentReference"/>
+        </w:rPr>
+        <w:commentReference w:id="0"/>
+      </w:r>
+      <w:r>
+        <w:rPr>
+          <w:rFonts w:ascii="Franklin Gothic Book" w:hAnsi="Franklin Gothic Book" w:cs="Franklin Gothic Book"/>
+          <w:color w:val="000000"/>
+          <w:lang w:val="en-GB"/>
+        </w:rPr>
+        <w:t>concept (P)</w:t>
+      </w:r>
+    </w:p>
+    <w:p>
+      <w:pPr>
+        <w:autoSpaceDE w:val="0"/>
+        <w:autoSpaceDN w:val="0"/>
+        <w:adjustRightInd w:val="0"/>
+        <w:spacing w:after="0" w:line="288" w:lineRule="auto"/>
+        <w:rPr>
+          <w:rFonts w:ascii="Franklin Gothic Book" w:hAnsi="Franklin Gothic Book" w:cs="Franklin Gothic Book"/>
+          <w:color w:val="000000"/>
+          <w:lang w:val="en-GB"/>
+        </w:rPr>
+      </w:pPr>
+      <w:r>
+        <w:rPr>
+          <w:rFonts w:ascii="Franklin Gothic Book" w:hAnsi="Franklin Gothic Book" w:cs="Franklin Gothic Book"/>
+          <w:color w:val="000000"/>
+          <w:lang w:val="en-GB"/>
+        </w:rPr>
+        <w:t>TS</w:t>
+      </w:r>
       <w:proofErr w:type="gramStart"/>
       <w:r>
         <w:rPr>
@@ -211,8 +824,372 @@
           <w:color w:val="000000"/>
           <w:lang w:val="en-GB"/>
         </w:rPr>
+        <w:t>=</w:t>
+      </w:r>
+      <w:r>
+        <w:rPr>
+          <w:rFonts w:ascii="Franklin Gothic Book" w:hAnsi="Franklin Gothic Book" w:cs="Franklin Gothic Book"/>
+          <w:color w:val="000000"/>
+          <w:lang w:val="en-GB"/>
+        </w:rPr>
+        <w:t>(</w:t>
+      </w:r>
+      <w:proofErr w:type="gramEnd"/>
+      <w:r>
+        <w:rPr>
+          <w:rFonts w:ascii="Franklin Gothic Book" w:hAnsi="Franklin Gothic Book" w:cs="Franklin Gothic Book"/>
+          <w:color w:val="000000"/>
+          <w:lang w:val="en-GB"/>
+        </w:rPr>
+        <w:t xml:space="preserve">ecosystem* </w:t>
+      </w:r>
+      <w:r>
+        <w:rPr>
+          <w:rFonts w:ascii="Franklin Gothic Book" w:hAnsi="Franklin Gothic Book" w:cs="Franklin Gothic Book"/>
+          <w:color w:val="000000"/>
+          <w:lang w:val="en-GB"/>
+        </w:rPr>
+        <w:t xml:space="preserve">OR </w:t>
+      </w:r>
+      <w:r>
+        <w:rPr>
+          <w:rFonts w:ascii="Franklin Gothic Book" w:hAnsi="Franklin Gothic Book" w:cs="Franklin Gothic Book"/>
+          <w:color w:val="000000"/>
+          <w:lang w:val="en-GB"/>
+        </w:rPr>
+        <w:t>ecologic*</w:t>
+      </w:r>
+      <w:r>
+        <w:rPr>
+          <w:rFonts w:ascii="Franklin Gothic Book" w:hAnsi="Franklin Gothic Book" w:cs="Franklin Gothic Book"/>
+          <w:color w:val="000000"/>
+          <w:lang w:val="en-GB"/>
+        </w:rPr>
+        <w:t xml:space="preserve"> OR</w:t>
+      </w:r>
+      <w:r>
+        <w:rPr>
+          <w:rFonts w:ascii="Franklin Gothic Book" w:hAnsi="Franklin Gothic Book" w:cs="Franklin Gothic Book"/>
+          <w:color w:val="000000"/>
+          <w:lang w:val="en-GB"/>
+        </w:rPr>
+        <w:t xml:space="preserve"> environment*</w:t>
+      </w:r>
+      <w:r>
+        <w:rPr>
+          <w:rFonts w:ascii="Franklin Gothic Book" w:hAnsi="Franklin Gothic Book" w:cs="Franklin Gothic Book"/>
+          <w:color w:val="000000"/>
+          <w:lang w:val="en-GB"/>
+        </w:rPr>
+        <w:t>)</w:t>
+      </w:r>
+    </w:p>
+    <w:p>
+      <w:pPr>
+        <w:autoSpaceDE w:val="0"/>
+        <w:autoSpaceDN w:val="0"/>
+        <w:adjustRightInd w:val="0"/>
+        <w:spacing w:after="0" w:line="288" w:lineRule="auto"/>
+        <w:rPr>
+          <w:rFonts w:ascii="Franklin Gothic Book" w:hAnsi="Franklin Gothic Book" w:cs="Franklin Gothic Book"/>
+          <w:color w:val="000000"/>
+          <w:lang w:val="en-GB"/>
+        </w:rPr>
+      </w:pPr>
+    </w:p>
+    <w:p>
+      <w:pPr>
+        <w:autoSpaceDE w:val="0"/>
+        <w:autoSpaceDN w:val="0"/>
+        <w:adjustRightInd w:val="0"/>
+        <w:spacing w:after="0" w:line="288" w:lineRule="auto"/>
+        <w:rPr>
+          <w:rFonts w:ascii="Franklin Gothic Book" w:hAnsi="Franklin Gothic Book" w:cs="Franklin Gothic Book"/>
+          <w:color w:val="000000"/>
+          <w:lang w:val="en-GB"/>
+        </w:rPr>
+      </w:pPr>
+      <w:commentRangeStart w:id="1"/>
+      <w:r>
+        <w:rPr>
+          <w:rFonts w:ascii="Franklin Gothic Book" w:hAnsi="Franklin Gothic Book" w:cs="Franklin Gothic Book"/>
+          <w:color w:val="000000"/>
+          <w:lang w:val="en-GB"/>
+        </w:rPr>
+        <w:t xml:space="preserve">Second </w:t>
+      </w:r>
+      <w:commentRangeEnd w:id="1"/>
+      <w:r>
+        <w:rPr>
+          <w:rStyle w:val="CommentReference"/>
+        </w:rPr>
+        <w:commentReference w:id="1"/>
+      </w:r>
+      <w:r>
+        <w:rPr>
+          <w:rFonts w:ascii="Franklin Gothic Book" w:hAnsi="Franklin Gothic Book" w:cs="Franklin Gothic Book"/>
+          <w:color w:val="000000"/>
+          <w:lang w:val="en-GB"/>
+        </w:rPr>
+        <w:t>concept (O1)</w:t>
+      </w:r>
+    </w:p>
+    <w:p>
+      <w:pPr>
+        <w:autoSpaceDE w:val="0"/>
+        <w:autoSpaceDN w:val="0"/>
+        <w:adjustRightInd w:val="0"/>
+        <w:spacing w:after="0" w:line="288" w:lineRule="auto"/>
+        <w:rPr>
+          <w:rFonts w:ascii="Franklin Gothic Book" w:hAnsi="Franklin Gothic Book" w:cs="Franklin Gothic Book"/>
+          <w:color w:val="000000"/>
+          <w:lang w:val="en-GB"/>
+        </w:rPr>
+      </w:pPr>
+      <w:r>
+        <w:rPr>
+          <w:rFonts w:ascii="Franklin Gothic Book" w:hAnsi="Franklin Gothic Book" w:cs="Franklin Gothic Book"/>
+          <w:color w:val="000000"/>
+          <w:lang w:val="en-GB"/>
+        </w:rPr>
+        <w:t>TS</w:t>
+      </w:r>
+      <w:proofErr w:type="gramStart"/>
+      <w:r>
+        <w:rPr>
+          <w:rFonts w:ascii="Franklin Gothic Book" w:hAnsi="Franklin Gothic Book" w:cs="Franklin Gothic Book"/>
+          <w:color w:val="000000"/>
+          <w:lang w:val="en-GB"/>
+        </w:rPr>
+        <w:t>=</w:t>
+      </w:r>
+      <w:r>
+        <w:rPr>
+          <w:rFonts w:ascii="Franklin Gothic Book" w:hAnsi="Franklin Gothic Book" w:cs="Franklin Gothic Book"/>
+          <w:color w:val="000000"/>
+          <w:lang w:val="en-GB"/>
+        </w:rPr>
+        <w:t>(</w:t>
+      </w:r>
+      <w:proofErr w:type="gramEnd"/>
+      <w:r>
+        <w:rPr>
+          <w:rFonts w:ascii="Franklin Gothic Book" w:hAnsi="Franklin Gothic Book" w:cs="Franklin Gothic Book"/>
+          <w:color w:val="000000"/>
+          <w:lang w:val="en-GB"/>
+        </w:rPr>
         <w:t>condition</w:t>
       </w:r>
+      <w:r>
+        <w:rPr>
+          <w:rFonts w:ascii="Franklin Gothic Book" w:hAnsi="Franklin Gothic Book" w:cs="Franklin Gothic Book"/>
+          <w:color w:val="000000"/>
+          <w:lang w:val="en-GB"/>
+        </w:rPr>
+        <w:t xml:space="preserve"> OR </w:t>
+      </w:r>
+      <w:r>
+        <w:rPr>
+          <w:rFonts w:ascii="Franklin Gothic Book" w:hAnsi="Franklin Gothic Book" w:cs="Franklin Gothic Book"/>
+          <w:color w:val="000000"/>
+          <w:lang w:val="en-GB"/>
+        </w:rPr>
+        <w:t xml:space="preserve">state NEAR/3 </w:t>
+      </w:r>
+      <w:r>
+        <w:rPr>
+          <w:rFonts w:ascii="Franklin Gothic Book" w:hAnsi="Franklin Gothic Book" w:cs="Franklin Gothic Book"/>
+          <w:color w:val="000000"/>
+          <w:lang w:val="en-GB"/>
+        </w:rPr>
+        <w:t>(</w:t>
+      </w:r>
+      <w:r>
+        <w:rPr>
+          <w:rFonts w:ascii="Franklin Gothic Book" w:hAnsi="Franklin Gothic Book" w:cs="Franklin Gothic Book"/>
+          <w:color w:val="000000"/>
+          <w:lang w:val="en-GB"/>
+        </w:rPr>
+        <w:t xml:space="preserve">ecosystem* </w:t>
+      </w:r>
+      <w:r>
+        <w:rPr>
+          <w:rFonts w:ascii="Franklin Gothic Book" w:hAnsi="Franklin Gothic Book" w:cs="Franklin Gothic Book"/>
+          <w:color w:val="000000"/>
+          <w:lang w:val="en-GB"/>
+        </w:rPr>
+        <w:t xml:space="preserve">OR </w:t>
+      </w:r>
+      <w:r>
+        <w:rPr>
+          <w:rFonts w:ascii="Franklin Gothic Book" w:hAnsi="Franklin Gothic Book" w:cs="Franklin Gothic Book"/>
+          <w:color w:val="000000"/>
+          <w:lang w:val="en-GB"/>
+        </w:rPr>
+        <w:t>ecologic*</w:t>
+      </w:r>
+      <w:r>
+        <w:rPr>
+          <w:rFonts w:ascii="Franklin Gothic Book" w:hAnsi="Franklin Gothic Book" w:cs="Franklin Gothic Book"/>
+          <w:color w:val="000000"/>
+          <w:lang w:val="en-GB"/>
+        </w:rPr>
+        <w:t xml:space="preserve"> OR</w:t>
+      </w:r>
+      <w:r>
+        <w:rPr>
+          <w:rFonts w:ascii="Franklin Gothic Book" w:hAnsi="Franklin Gothic Book" w:cs="Franklin Gothic Book"/>
+          <w:color w:val="000000"/>
+          <w:lang w:val="en-GB"/>
+        </w:rPr>
+        <w:t xml:space="preserve"> environment*</w:t>
+      </w:r>
+      <w:r>
+        <w:rPr>
+          <w:rFonts w:ascii="Franklin Gothic Book" w:hAnsi="Franklin Gothic Book" w:cs="Franklin Gothic Book"/>
+          <w:color w:val="000000"/>
+          <w:lang w:val="en-GB"/>
+        </w:rPr>
+        <w:t xml:space="preserve">) OR </w:t>
+      </w:r>
+      <w:r>
+        <w:rPr>
+          <w:rFonts w:ascii="Franklin Gothic Book" w:hAnsi="Franklin Gothic Book" w:cs="Franklin Gothic Book"/>
+          <w:color w:val="000000"/>
+          <w:lang w:val="en-GB"/>
+        </w:rPr>
+        <w:t xml:space="preserve">capital NEAR/2 </w:t>
+      </w:r>
+      <w:r>
+        <w:rPr>
+          <w:rFonts w:ascii="Franklin Gothic Book" w:hAnsi="Franklin Gothic Book" w:cs="Franklin Gothic Book"/>
+          <w:color w:val="000000"/>
+          <w:lang w:val="en-GB"/>
+        </w:rPr>
+        <w:t>(</w:t>
+      </w:r>
+      <w:proofErr w:type="spellStart"/>
+      <w:r>
+        <w:rPr>
+          <w:rFonts w:ascii="Franklin Gothic Book" w:hAnsi="Franklin Gothic Book" w:cs="Franklin Gothic Book"/>
+          <w:color w:val="000000"/>
+          <w:lang w:val="en-GB"/>
+        </w:rPr>
+        <w:t>natur</w:t>
+      </w:r>
+      <w:proofErr w:type="spellEnd"/>
+      <w:r>
+        <w:rPr>
+          <w:rFonts w:ascii="Franklin Gothic Book" w:hAnsi="Franklin Gothic Book" w:cs="Franklin Gothic Book"/>
+          <w:color w:val="000000"/>
+          <w:lang w:val="en-GB"/>
+        </w:rPr>
+        <w:t>*</w:t>
+      </w:r>
+      <w:r>
+        <w:rPr>
+          <w:rFonts w:ascii="Franklin Gothic Book" w:hAnsi="Franklin Gothic Book" w:cs="Franklin Gothic Book"/>
+          <w:color w:val="000000"/>
+          <w:lang w:val="en-GB"/>
+        </w:rPr>
+        <w:t>)</w:t>
+      </w:r>
+      <w:r>
+        <w:rPr>
+          <w:rFonts w:ascii="Franklin Gothic Book" w:hAnsi="Franklin Gothic Book" w:cs="Franklin Gothic Book"/>
+          <w:color w:val="000000"/>
+          <w:lang w:val="en-GB"/>
+        </w:rPr>
+        <w:t>)</w:t>
+      </w:r>
+    </w:p>
+    <w:p>
+      <w:pPr>
+        <w:autoSpaceDE w:val="0"/>
+        <w:autoSpaceDN w:val="0"/>
+        <w:adjustRightInd w:val="0"/>
+        <w:spacing w:after="0" w:line="288" w:lineRule="auto"/>
+        <w:rPr>
+          <w:rFonts w:ascii="Franklin Gothic Book" w:hAnsi="Franklin Gothic Book" w:cs="Franklin Gothic Book"/>
+          <w:color w:val="000000"/>
+          <w:lang w:val="en-GB"/>
+        </w:rPr>
+      </w:pPr>
+    </w:p>
+    <w:p>
+      <w:pPr>
+        <w:autoSpaceDE w:val="0"/>
+        <w:autoSpaceDN w:val="0"/>
+        <w:adjustRightInd w:val="0"/>
+        <w:spacing w:after="0" w:line="288" w:lineRule="auto"/>
+        <w:rPr>
+          <w:rFonts w:ascii="Franklin Gothic Book" w:hAnsi="Franklin Gothic Book" w:cs="Franklin Gothic Book"/>
+          <w:color w:val="000000"/>
+          <w:lang w:val="en-GB"/>
+        </w:rPr>
+      </w:pPr>
+      <w:commentRangeStart w:id="2"/>
+      <w:r>
+        <w:rPr>
+          <w:rFonts w:ascii="Franklin Gothic Book" w:hAnsi="Franklin Gothic Book" w:cs="Franklin Gothic Book"/>
+          <w:color w:val="000000"/>
+          <w:lang w:val="en-GB"/>
+        </w:rPr>
+        <w:t xml:space="preserve">Third </w:t>
+      </w:r>
+      <w:commentRangeEnd w:id="2"/>
+      <w:r>
+        <w:rPr>
+          <w:rStyle w:val="CommentReference"/>
+        </w:rPr>
+        <w:commentReference w:id="2"/>
+      </w:r>
+      <w:r>
+        <w:rPr>
+          <w:rFonts w:ascii="Franklin Gothic Book" w:hAnsi="Franklin Gothic Book" w:cs="Franklin Gothic Book"/>
+          <w:color w:val="000000"/>
+          <w:lang w:val="en-GB"/>
+        </w:rPr>
+        <w:t>concept (O2)</w:t>
+      </w:r>
+    </w:p>
+    <w:p>
+      <w:pPr>
+        <w:autoSpaceDE w:val="0"/>
+        <w:autoSpaceDN w:val="0"/>
+        <w:adjustRightInd w:val="0"/>
+        <w:spacing w:after="0" w:line="288" w:lineRule="auto"/>
+        <w:rPr>
+          <w:rFonts w:ascii="Franklin Gothic Book" w:hAnsi="Franklin Gothic Book" w:cs="Franklin Gothic Book"/>
+          <w:color w:val="000000"/>
+          <w:lang w:val="en-GB"/>
+        </w:rPr>
+      </w:pPr>
+      <w:r>
+        <w:rPr>
+          <w:rFonts w:ascii="Franklin Gothic Book" w:hAnsi="Franklin Gothic Book" w:cs="Franklin Gothic Book"/>
+          <w:color w:val="000000"/>
+          <w:lang w:val="en-GB"/>
+        </w:rPr>
+        <w:t>TS</w:t>
+      </w:r>
+      <w:proofErr w:type="gramStart"/>
+      <w:r>
+        <w:rPr>
+          <w:rFonts w:ascii="Franklin Gothic Book" w:hAnsi="Franklin Gothic Book" w:cs="Franklin Gothic Book"/>
+          <w:color w:val="000000"/>
+          <w:lang w:val="en-GB"/>
+        </w:rPr>
+        <w:t>=</w:t>
+      </w:r>
+      <w:r>
+        <w:rPr>
+          <w:rFonts w:ascii="Franklin Gothic Book" w:hAnsi="Franklin Gothic Book" w:cs="Franklin Gothic Book"/>
+          <w:color w:val="000000"/>
+          <w:lang w:val="en-GB"/>
+        </w:rPr>
+        <w:t>(</w:t>
+      </w:r>
       <w:proofErr w:type="gramEnd"/>
       <w:r>
         <w:rPr>
@@ -220,31 +1197,23 @@
           <w:color w:val="000000"/>
           <w:lang w:val="en-GB"/>
         </w:rPr>
-        <w:t xml:space="preserve"> OR </w:t>
-      </w:r>
-      <w:r>
-        <w:rPr>
-          <w:rFonts w:ascii="Franklin Gothic Book" w:hAnsi="Franklin Gothic Book" w:cs="Franklin Gothic Book"/>
-          <w:color w:val="000000"/>
-          <w:lang w:val="en-GB"/>
-        </w:rPr>
-        <w:t xml:space="preserve">state NEAR/3 </w:t>
-      </w:r>
-      <w:r>
-        <w:rPr>
-          <w:rFonts w:ascii="Franklin Gothic Book" w:hAnsi="Franklin Gothic Book" w:cs="Franklin Gothic Book"/>
-          <w:color w:val="000000"/>
-          <w:lang w:val="en-GB"/>
-        </w:rPr>
-        <w:t>(</w:t>
-      </w:r>
-      <w:r>
-        <w:rPr>
-          <w:rFonts w:ascii="Franklin Gothic Book" w:hAnsi="Franklin Gothic Book" w:cs="Franklin Gothic Book"/>
-          <w:color w:val="000000"/>
-          <w:lang w:val="en-GB"/>
-        </w:rPr>
-        <w:t xml:space="preserve">ecosystem* </w:t>
+        <w:t>assessment* NEAR/1 (ecosyst</w:t>
+      </w:r>
+      <w:r>
+        <w:rPr>
+          <w:rFonts w:ascii="Franklin Gothic Book" w:hAnsi="Franklin Gothic Book" w:cs="Franklin Gothic Book"/>
+          <w:color w:val="000000"/>
+          <w:lang w:val="en-GB"/>
+        </w:rPr>
+        <w:t>em</w:t>
+      </w:r>
+      <w:r>
+        <w:rPr>
+          <w:rFonts w:ascii="Franklin Gothic Book" w:hAnsi="Franklin Gothic Book" w:cs="Franklin Gothic Book"/>
+          <w:color w:val="000000"/>
+          <w:lang w:val="en-GB"/>
+        </w:rPr>
+        <w:t xml:space="preserve">* OR ecologic* OR environment* </w:t>
       </w:r>
       <w:r>
         <w:rPr>
@@ -260,7 +1229,7 @@
           <w:color w:val="000000"/>
           <w:lang w:val="en-GB"/>
         </w:rPr>
-        <w:t>ecologic*</w:t>
+        <w:t>condition*)</w:t>
       </w:r>
       <w:r>
         <w:rPr>
@@ -276,372 +1245,201 @@
           <w:color w:val="000000"/>
           <w:lang w:val="en-GB"/>
         </w:rPr>
-        <w:t xml:space="preserve"> environment*</w:t>
-      </w:r>
-      <w:r>
-        <w:rPr>
-          <w:rFonts w:ascii="Franklin Gothic Book" w:hAnsi="Franklin Gothic Book" w:cs="Franklin Gothic Book"/>
-          <w:color w:val="000000"/>
-          <w:lang w:val="en-GB"/>
-        </w:rPr>
-        <w:t xml:space="preserve"> OR</w:t>
-      </w:r>
-      <w:r>
-        <w:rPr>
-          <w:rFonts w:ascii="Franklin Gothic Book" w:hAnsi="Franklin Gothic Book" w:cs="Franklin Gothic Book"/>
-          <w:color w:val="000000"/>
+        <w:t xml:space="preserve"> account* NEAR/1 (ecosystem* OR ecologic* OR environment* OR </w:t>
+      </w:r>
+      <w:proofErr w:type="spellStart"/>
+      <w:r>
+        <w:rPr>
+          <w:rFonts w:ascii="Franklin Gothic Book" w:hAnsi="Franklin Gothic Book" w:cs="Franklin Gothic Book"/>
+          <w:color w:val="000000"/>
+          <w:lang w:val="en-GB"/>
+        </w:rPr>
+        <w:t>natur</w:t>
+      </w:r>
+      <w:proofErr w:type="spellEnd"/>
+      <w:r>
+        <w:rPr>
+          <w:rFonts w:ascii="Franklin Gothic Book" w:hAnsi="Franklin Gothic Book" w:cs="Franklin Gothic Book"/>
+          <w:color w:val="000000"/>
+          <w:lang w:val="en-GB"/>
+        </w:rPr>
+        <w:t>*)</w:t>
+      </w:r>
+      <w:r>
+        <w:rPr>
+          <w:rFonts w:ascii="Franklin Gothic Book" w:hAnsi="Franklin Gothic Book" w:cs="Franklin Gothic Book"/>
+          <w:color w:val="000000"/>
+          <w:lang w:val="en-GB"/>
+        </w:rPr>
+        <w:t>)</w:t>
+      </w:r>
+    </w:p>
+    <w:p>
+      <w:pPr>
+        <w:autoSpaceDE w:val="0"/>
+        <w:autoSpaceDN w:val="0"/>
+        <w:adjustRightInd w:val="0"/>
+        <w:spacing w:after="0" w:line="288" w:lineRule="auto"/>
+        <w:rPr>
+          <w:lang w:val="en-GB"/>
+        </w:rPr>
+      </w:pPr>
+    </w:p>
+    <w:p>
+      <w:pPr>
+        <w:autoSpaceDE w:val="0"/>
+        <w:autoSpaceDN w:val="0"/>
+        <w:adjustRightInd w:val="0"/>
+        <w:spacing w:after="0" w:line="288" w:lineRule="auto"/>
+        <w:rPr>
+          <w:lang w:val="en-GB"/>
+        </w:rPr>
+      </w:pPr>
+      <w:r>
+        <w:rPr>
+          <w:lang w:val="en-GB"/>
+        </w:rPr>
+        <w:t>#1 AND #2 AND #3 = 8677 hits</w:t>
+      </w:r>
+    </w:p>
+    <w:p>
+      <w:pPr>
+        <w:autoSpaceDE w:val="0"/>
+        <w:autoSpaceDN w:val="0"/>
+        <w:adjustRightInd w:val="0"/>
+        <w:spacing w:after="0" w:line="288" w:lineRule="auto"/>
+        <w:rPr>
+          <w:lang w:val="en-GB"/>
+        </w:rPr>
+      </w:pPr>
+    </w:p>
+    <w:p>
+      <w:pPr>
+        <w:autoSpaceDE w:val="0"/>
+        <w:autoSpaceDN w:val="0"/>
+        <w:adjustRightInd w:val="0"/>
+        <w:spacing w:after="0" w:line="288" w:lineRule="auto"/>
+        <w:rPr>
+          <w:lang w:val="en-GB"/>
+        </w:rPr>
+      </w:pPr>
+      <w:r>
+        <w:rPr>
+          <w:lang w:val="en-GB"/>
+        </w:rPr>
+        <w:t>Just English = 8451</w:t>
+      </w:r>
+    </w:p>
+    <w:p>
+      <w:pPr>
+        <w:autoSpaceDE w:val="0"/>
+        <w:autoSpaceDN w:val="0"/>
+        <w:adjustRightInd w:val="0"/>
+        <w:spacing w:after="0" w:line="288" w:lineRule="auto"/>
+        <w:rPr>
+          <w:lang w:val="en-GB"/>
+        </w:rPr>
+      </w:pPr>
+    </w:p>
+    <w:p>
+      <w:pPr>
+        <w:autoSpaceDE w:val="0"/>
+        <w:autoSpaceDN w:val="0"/>
+        <w:adjustRightInd w:val="0"/>
+        <w:spacing w:after="0" w:line="288" w:lineRule="auto"/>
+        <w:rPr>
+          <w:lang w:val="en-GB"/>
+        </w:rPr>
+      </w:pPr>
+      <w:r>
+        <w:rPr>
+          <w:lang w:val="en-GB"/>
+        </w:rPr>
+        <w:t>&gt;= year 2020 = 2362</w:t>
+      </w:r>
+    </w:p>
+    <w:p>
+      <w:pPr>
+        <w:autoSpaceDE w:val="0"/>
+        <w:autoSpaceDN w:val="0"/>
+        <w:adjustRightInd w:val="0"/>
+        <w:spacing w:after="0" w:line="288" w:lineRule="auto"/>
+        <w:rPr>
+          <w:lang w:val="en-GB"/>
+        </w:rPr>
+      </w:pPr>
+    </w:p>
+    <w:p>
+      <w:pPr>
+        <w:autoSpaceDE w:val="0"/>
+        <w:autoSpaceDN w:val="0"/>
+        <w:adjustRightInd w:val="0"/>
+        <w:spacing w:after="0" w:line="288" w:lineRule="auto"/>
+        <w:rPr>
+          <w:lang w:val="en-GB"/>
+        </w:rPr>
+      </w:pPr>
+      <w:r>
+        <w:rPr>
+          <w:lang w:val="en-GB"/>
+        </w:rPr>
+        <w:t xml:space="preserve">Exclude </w:t>
+      </w:r>
+      <w:r>
+        <w:rPr>
+          <w:i/>
+          <w:iCs/>
+          <w:lang w:val="en-GB"/>
+        </w:rPr>
+        <w:t xml:space="preserve">Water Resources </w:t>
+      </w:r>
+      <w:r>
+        <w:rPr>
+          <w:lang w:val="en-GB"/>
+        </w:rPr>
+        <w:t xml:space="preserve">and </w:t>
+      </w:r>
+      <w:r>
+        <w:rPr>
+          <w:i/>
+          <w:iCs/>
+          <w:lang w:val="en-GB"/>
+        </w:rPr>
+        <w:t xml:space="preserve">Marine and Freshwater Biology </w:t>
+      </w:r>
+      <w:r>
+        <w:rPr>
+          <w:lang w:val="en-GB"/>
+        </w:rPr>
+        <w:t>categories = 2137</w:t>
+      </w:r>
+    </w:p>
+    <w:p>
+      <w:pPr>
+        <w:autoSpaceDE w:val="0"/>
+        <w:autoSpaceDN w:val="0"/>
+        <w:adjustRightInd w:val="0"/>
+        <w:spacing w:after="0" w:line="288" w:lineRule="auto"/>
+        <w:rPr>
+          <w:lang w:val="en-GB"/>
+        </w:rPr>
+      </w:pPr>
+    </w:p>
+    <w:p>
+      <w:pPr>
+        <w:autoSpaceDE w:val="0"/>
+        <w:autoSpaceDN w:val="0"/>
+        <w:adjustRightInd w:val="0"/>
+        <w:spacing w:after="0" w:line="288" w:lineRule="auto"/>
+        <w:rPr>
+          <w:lang w:val="en-GB"/>
+        </w:rPr>
+      </w:pPr>
+      <w:r>
+        <w:rPr>
           <w:lang w:val="en-GB"/>
         </w:rPr>
         <w:t xml:space="preserve"> </w:t>
-      </w:r>
-      <w:proofErr w:type="spellStart"/>
-      <w:r>
-        <w:rPr>
-          <w:rFonts w:ascii="Franklin Gothic Book" w:hAnsi="Franklin Gothic Book" w:cs="Franklin Gothic Book"/>
-          <w:color w:val="000000"/>
-          <w:lang w:val="en-GB"/>
-        </w:rPr>
-        <w:t>natur</w:t>
-      </w:r>
-      <w:proofErr w:type="spellEnd"/>
-      <w:r>
-        <w:rPr>
-          <w:rFonts w:ascii="Franklin Gothic Book" w:hAnsi="Franklin Gothic Book" w:cs="Franklin Gothic Book"/>
-          <w:color w:val="000000"/>
-          <w:lang w:val="en-GB"/>
-        </w:rPr>
-        <w:t>*</w:t>
-      </w:r>
-      <w:r>
-        <w:rPr>
-          <w:rFonts w:ascii="Franklin Gothic Book" w:hAnsi="Franklin Gothic Book" w:cs="Franklin Gothic Book"/>
-          <w:color w:val="000000"/>
-          <w:lang w:val="en-GB"/>
-        </w:rPr>
-        <w:t xml:space="preserve"> OR</w:t>
-      </w:r>
-      <w:r>
-        <w:rPr>
-          <w:rFonts w:ascii="Franklin Gothic Book" w:hAnsi="Franklin Gothic Book" w:cs="Franklin Gothic Book"/>
-          <w:color w:val="000000"/>
-          <w:lang w:val="en-GB"/>
-        </w:rPr>
-        <w:t xml:space="preserve"> biologic*</w:t>
-      </w:r>
-      <w:r>
-        <w:rPr>
-          <w:rFonts w:ascii="Franklin Gothic Book" w:hAnsi="Franklin Gothic Book" w:cs="Franklin Gothic Book"/>
-          <w:color w:val="000000"/>
-          <w:lang w:val="en-GB"/>
-        </w:rPr>
-        <w:t>)</w:t>
-      </w:r>
-      <w:r>
-        <w:rPr>
-          <w:rFonts w:ascii="Franklin Gothic Book" w:hAnsi="Franklin Gothic Book" w:cs="Franklin Gothic Book"/>
-          <w:color w:val="000000"/>
-          <w:lang w:val="en-GB"/>
-        </w:rPr>
-        <w:t xml:space="preserve"> OR </w:t>
-      </w:r>
-      <w:r>
-        <w:rPr>
-          <w:rFonts w:ascii="Franklin Gothic Book" w:hAnsi="Franklin Gothic Book" w:cs="Franklin Gothic Book"/>
-          <w:color w:val="000000"/>
-          <w:lang w:val="en-GB"/>
-        </w:rPr>
-        <w:t xml:space="preserve">capital NEAR/2 </w:t>
-      </w:r>
-      <w:r>
-        <w:rPr>
-          <w:rFonts w:ascii="Franklin Gothic Book" w:hAnsi="Franklin Gothic Book" w:cs="Franklin Gothic Book"/>
-          <w:color w:val="000000"/>
-          <w:lang w:val="en-GB"/>
-        </w:rPr>
-        <w:t>(</w:t>
-      </w:r>
-      <w:proofErr w:type="spellStart"/>
-      <w:r>
-        <w:rPr>
-          <w:rFonts w:ascii="Franklin Gothic Book" w:hAnsi="Franklin Gothic Book" w:cs="Franklin Gothic Book"/>
-          <w:color w:val="000000"/>
-          <w:lang w:val="en-GB"/>
-        </w:rPr>
-        <w:t>natur</w:t>
-      </w:r>
-      <w:proofErr w:type="spellEnd"/>
-      <w:r>
-        <w:rPr>
-          <w:rFonts w:ascii="Franklin Gothic Book" w:hAnsi="Franklin Gothic Book" w:cs="Franklin Gothic Book"/>
-          <w:color w:val="000000"/>
-          <w:lang w:val="en-GB"/>
-        </w:rPr>
-        <w:t>*</w:t>
-      </w:r>
-      <w:r>
-        <w:rPr>
-          <w:rFonts w:ascii="Franklin Gothic Book" w:hAnsi="Franklin Gothic Book" w:cs="Franklin Gothic Book"/>
-          <w:color w:val="000000"/>
-          <w:lang w:val="en-GB"/>
-        </w:rPr>
-        <w:t xml:space="preserve">) OR </w:t>
-      </w:r>
-      <w:r>
-        <w:rPr>
-          <w:rFonts w:ascii="Franklin Gothic Book" w:hAnsi="Franklin Gothic Book" w:cs="Franklin Gothic Book"/>
-          <w:color w:val="000000"/>
-          <w:lang w:val="en-GB"/>
-        </w:rPr>
-        <w:t>integrity</w:t>
-      </w:r>
-      <w:r>
-        <w:rPr>
-          <w:rFonts w:ascii="Franklin Gothic Book" w:hAnsi="Franklin Gothic Book" w:cs="Franklin Gothic Book"/>
-          <w:color w:val="000000"/>
-          <w:lang w:val="en-GB"/>
-        </w:rPr>
-        <w:t>)</w:t>
-      </w:r>
-    </w:p>
-    <w:p>
-      <w:pPr>
-        <w:autoSpaceDE w:val="0"/>
-        <w:autoSpaceDN w:val="0"/>
-        <w:adjustRightInd w:val="0"/>
-        <w:spacing w:after="0" w:line="288" w:lineRule="auto"/>
-        <w:rPr>
-          <w:rFonts w:ascii="Franklin Gothic Book" w:hAnsi="Franklin Gothic Book" w:cs="Franklin Gothic Book"/>
-          <w:color w:val="000000"/>
-          <w:lang w:val="en-GB"/>
-        </w:rPr>
-      </w:pPr>
-    </w:p>
-    <w:p>
-      <w:pPr>
-        <w:autoSpaceDE w:val="0"/>
-        <w:autoSpaceDN w:val="0"/>
-        <w:adjustRightInd w:val="0"/>
-        <w:spacing w:after="0" w:line="288" w:lineRule="auto"/>
-        <w:rPr>
-          <w:rFonts w:ascii="Franklin Gothic Book" w:hAnsi="Franklin Gothic Book" w:cs="Franklin Gothic Book"/>
-          <w:color w:val="000000"/>
-          <w:lang w:val="en-GB"/>
-        </w:rPr>
-      </w:pPr>
-      <w:r>
-        <w:rPr>
-          <w:rFonts w:ascii="Franklin Gothic Book" w:hAnsi="Franklin Gothic Book" w:cs="Franklin Gothic Book"/>
-          <w:color w:val="000000"/>
-          <w:lang w:val="en-GB"/>
-        </w:rPr>
-        <w:t>Third concept (O3)</w:t>
-      </w:r>
-    </w:p>
-    <w:p>
-      <w:pPr>
-        <w:autoSpaceDE w:val="0"/>
-        <w:autoSpaceDN w:val="0"/>
-        <w:adjustRightInd w:val="0"/>
-        <w:spacing w:after="0" w:line="288" w:lineRule="auto"/>
-        <w:rPr>
-          <w:lang w:val="en-GB"/>
-        </w:rPr>
-      </w:pPr>
-      <w:r>
-        <w:rPr>
-          <w:rFonts w:ascii="Franklin Gothic Book" w:hAnsi="Franklin Gothic Book" w:cs="Franklin Gothic Book"/>
-          <w:color w:val="000000"/>
-          <w:lang w:val="en-GB"/>
-        </w:rPr>
-        <w:t>(</w:t>
-      </w:r>
-      <w:r>
-        <w:rPr>
-          <w:rFonts w:ascii="Franklin Gothic Book" w:hAnsi="Franklin Gothic Book" w:cs="Franklin Gothic Book"/>
-          <w:color w:val="000000"/>
-          <w:lang w:val="en-GB"/>
-        </w:rPr>
-        <w:t>indicator*</w:t>
-      </w:r>
-      <w:r>
-        <w:rPr>
-          <w:rFonts w:ascii="Franklin Gothic Book" w:hAnsi="Franklin Gothic Book" w:cs="Franklin Gothic Book"/>
-          <w:color w:val="000000"/>
-          <w:lang w:val="en-GB"/>
-        </w:rPr>
-        <w:t xml:space="preserve"> OR </w:t>
-      </w:r>
-      <w:r>
-        <w:rPr>
-          <w:rFonts w:ascii="Franklin Gothic Book" w:hAnsi="Franklin Gothic Book" w:cs="Franklin Gothic Book"/>
-          <w:color w:val="000000"/>
-          <w:lang w:val="en-GB"/>
-        </w:rPr>
-        <w:t>bioindicator*</w:t>
-      </w:r>
-      <w:r>
-        <w:rPr>
-          <w:rFonts w:ascii="Franklin Gothic Book" w:hAnsi="Franklin Gothic Book" w:cs="Franklin Gothic Book"/>
-          <w:color w:val="000000"/>
-          <w:lang w:val="en-GB"/>
-        </w:rPr>
-        <w:t xml:space="preserve"> OR (</w:t>
-      </w:r>
-      <w:r>
-        <w:rPr>
-          <w:rFonts w:ascii="Franklin Gothic Book" w:hAnsi="Franklin Gothic Book" w:cs="Franklin Gothic Book"/>
-          <w:color w:val="000000"/>
-          <w:lang w:val="en-GB"/>
-        </w:rPr>
-        <w:t xml:space="preserve">(index* OR </w:t>
-      </w:r>
-      <w:proofErr w:type="spellStart"/>
-      <w:r>
-        <w:rPr>
-          <w:rFonts w:ascii="Franklin Gothic Book" w:hAnsi="Franklin Gothic Book" w:cs="Franklin Gothic Book"/>
-          <w:color w:val="000000"/>
-          <w:lang w:val="en-GB"/>
-        </w:rPr>
-        <w:t>indec</w:t>
-      </w:r>
-      <w:proofErr w:type="spellEnd"/>
-      <w:r>
-        <w:rPr>
-          <w:rFonts w:ascii="Franklin Gothic Book" w:hAnsi="Franklin Gothic Book" w:cs="Franklin Gothic Book"/>
-          <w:color w:val="000000"/>
-          <w:lang w:val="en-GB"/>
-        </w:rPr>
-        <w:t>*) NEAR/2 (</w:t>
-      </w:r>
-      <w:proofErr w:type="spellStart"/>
-      <w:r>
-        <w:rPr>
-          <w:rFonts w:ascii="Franklin Gothic Book" w:hAnsi="Franklin Gothic Book" w:cs="Franklin Gothic Book"/>
-          <w:color w:val="000000"/>
-          <w:lang w:val="en-GB"/>
-        </w:rPr>
-        <w:t>ecosyst</w:t>
-      </w:r>
-      <w:proofErr w:type="spellEnd"/>
-      <w:r>
-        <w:rPr>
-          <w:rFonts w:ascii="Franklin Gothic Book" w:hAnsi="Franklin Gothic Book" w:cs="Franklin Gothic Book"/>
-          <w:color w:val="000000"/>
-          <w:lang w:val="en-GB"/>
-        </w:rPr>
-        <w:t xml:space="preserve">* OR ecologic* OR environment* OR </w:t>
-      </w:r>
-      <w:proofErr w:type="spellStart"/>
-      <w:r>
-        <w:rPr>
-          <w:rFonts w:ascii="Franklin Gothic Book" w:hAnsi="Franklin Gothic Book" w:cs="Franklin Gothic Book"/>
-          <w:color w:val="000000"/>
-          <w:lang w:val="en-GB"/>
-        </w:rPr>
-        <w:t>natur</w:t>
-      </w:r>
-      <w:proofErr w:type="spellEnd"/>
-      <w:r>
-        <w:rPr>
-          <w:rFonts w:ascii="Franklin Gothic Book" w:hAnsi="Franklin Gothic Book" w:cs="Franklin Gothic Book"/>
-          <w:color w:val="000000"/>
-          <w:lang w:val="en-GB"/>
-        </w:rPr>
-        <w:t>* OR biologic* OR condition* OR integrity)</w:t>
-      </w:r>
-      <w:r>
-        <w:rPr>
-          <w:rFonts w:ascii="Franklin Gothic Book" w:hAnsi="Franklin Gothic Book" w:cs="Franklin Gothic Book"/>
-          <w:color w:val="000000"/>
-          <w:lang w:val="en-GB"/>
-        </w:rPr>
-        <w:t>) OR</w:t>
-      </w:r>
-      <w:r>
-        <w:rPr>
-          <w:rFonts w:ascii="Franklin Gothic Book" w:hAnsi="Franklin Gothic Book" w:cs="Franklin Gothic Book"/>
-          <w:color w:val="000000"/>
-          <w:lang w:val="en-GB"/>
-        </w:rPr>
-        <w:t xml:space="preserve"> assessment* NEAR/1 (</w:t>
-      </w:r>
-      <w:proofErr w:type="spellStart"/>
-      <w:r>
-        <w:rPr>
-          <w:rFonts w:ascii="Franklin Gothic Book" w:hAnsi="Franklin Gothic Book" w:cs="Franklin Gothic Book"/>
-          <w:color w:val="000000"/>
-          <w:lang w:val="en-GB"/>
-        </w:rPr>
-        <w:t>ecosyst</w:t>
-      </w:r>
-      <w:proofErr w:type="spellEnd"/>
-      <w:r>
-        <w:rPr>
-          <w:rFonts w:ascii="Franklin Gothic Book" w:hAnsi="Franklin Gothic Book" w:cs="Franklin Gothic Book"/>
-          <w:color w:val="000000"/>
-          <w:lang w:val="en-GB"/>
-        </w:rPr>
-        <w:t xml:space="preserve">* OR ecologic* OR environment* OR </w:t>
-      </w:r>
-      <w:proofErr w:type="spellStart"/>
-      <w:r>
-        <w:rPr>
-          <w:rFonts w:ascii="Franklin Gothic Book" w:hAnsi="Franklin Gothic Book" w:cs="Franklin Gothic Book"/>
-          <w:color w:val="000000"/>
-          <w:lang w:val="en-GB"/>
-        </w:rPr>
-        <w:t>natur</w:t>
-      </w:r>
-      <w:proofErr w:type="spellEnd"/>
-      <w:r>
-        <w:rPr>
-          <w:rFonts w:ascii="Franklin Gothic Book" w:hAnsi="Franklin Gothic Book" w:cs="Franklin Gothic Book"/>
-          <w:color w:val="000000"/>
-          <w:lang w:val="en-GB"/>
-        </w:rPr>
-        <w:t>* OR condition* OR integrity)</w:t>
-      </w:r>
-      <w:r>
-        <w:rPr>
-          <w:rFonts w:ascii="Franklin Gothic Book" w:hAnsi="Franklin Gothic Book" w:cs="Franklin Gothic Book"/>
-          <w:color w:val="000000"/>
-          <w:lang w:val="en-GB"/>
-        </w:rPr>
-        <w:t xml:space="preserve"> OR</w:t>
-      </w:r>
-      <w:r>
-        <w:rPr>
-          <w:rFonts w:ascii="Franklin Gothic Book" w:hAnsi="Franklin Gothic Book" w:cs="Franklin Gothic Book"/>
-          <w:color w:val="000000"/>
-          <w:lang w:val="en-GB"/>
-        </w:rPr>
-        <w:t xml:space="preserve"> account* NEAR/1 (ecosystem* OR ecologic* OR environment* OR </w:t>
-      </w:r>
-      <w:proofErr w:type="spellStart"/>
-      <w:r>
-        <w:rPr>
-          <w:rFonts w:ascii="Franklin Gothic Book" w:hAnsi="Franklin Gothic Book" w:cs="Franklin Gothic Book"/>
-          <w:color w:val="000000"/>
-          <w:lang w:val="en-GB"/>
-        </w:rPr>
-        <w:t>natur</w:t>
-      </w:r>
-      <w:proofErr w:type="spellEnd"/>
-      <w:r>
-        <w:rPr>
-          <w:rFonts w:ascii="Franklin Gothic Book" w:hAnsi="Franklin Gothic Book" w:cs="Franklin Gothic Book"/>
-          <w:color w:val="000000"/>
-          <w:lang w:val="en-GB"/>
-        </w:rPr>
-        <w:t>* OR biologic*)</w:t>
-      </w:r>
-      <w:r>
-        <w:rPr>
-          <w:rFonts w:ascii="Franklin Gothic Book" w:hAnsi="Franklin Gothic Book" w:cs="Franklin Gothic Book"/>
-          <w:color w:val="000000"/>
-          <w:lang w:val="en-GB"/>
-        </w:rPr>
-        <w:t>)</w:t>
       </w:r>
     </w:p>
     <w:sectPr>
@@ -652,6 +1450,159 @@
     </w:sectPr>
   </w:body>
 </w:document>
+</file>
+
+<file path=word/comments.xml><?xml version="1.0" encoding="utf-8"?>
+<w:comments xmlns:wpc="http://schemas.microsoft.com/office/word/2010/wordprocessingCanvas" xmlns:cx="http://schemas.microsoft.com/office/drawing/2014/chartex" xmlns:cx1="http://schemas.microsoft.com/office/drawing/2015/9/8/chartex" xmlns:cx2="http://schemas.microsoft.com/office/drawing/2015/10/21/chartex" xmlns:cx3="http://schemas.microsoft.com/office/drawing/2016/5/9/chartex" xmlns:cx4="http://schemas.microsoft.com/office/drawing/2016/5/10/chartex" xmlns:cx5="http://schemas.microsoft.com/office/drawing/2016/5/11/chartex" xmlns:cx6="http://schemas.microsoft.com/office/drawing/2016/5/12/chartex" xmlns:cx7="http://schemas.microsoft.com/office/drawing/2016/5/13/chartex" xmlns:cx8="http://schemas.microsoft.com/office/drawing/2016/5/14/chartex" xmlns:mc="http://schemas.openxmlformats.org/markup-compatibility/2006" xmlns:aink="http://schemas.microsoft.com/office/drawing/2016/ink" xmlns:am3d="http://schemas.microsoft.com/office/drawing/2017/model3d" xmlns:o="urn:schemas-microsoft-com:office:office" xmlns:r="http://schemas.openxmlformats.org/officeDocument/2006/relationships" xmlns:m="http://schemas.openxmlformats.org/officeDocument/2006/math" xmlns:v="urn:schemas-microsoft-com:vml" xmlns:wp14="http://schemas.microsoft.com/office/word/2010/wordprocessingDrawing" xmlns:wp="http://schemas.openxmlformats.org/drawingml/2006/wordprocessingDrawing" xmlns:w10="urn:schemas-microsoft-com:office:word" xmlns:w="http://schemas.openxmlformats.org/wordprocessingml/2006/main" xmlns:w14="http://schemas.microsoft.com/office/word/2010/wordml" xmlns:w15="http://schemas.microsoft.com/office/word/2012/wordml" xmlns:w16cex="http://schemas.microsoft.com/office/word/2018/wordml/cex" xmlns:w16cid="http://schemas.microsoft.com/office/word/2016/wordml/cid" xmlns:w16="http://schemas.microsoft.com/office/word/2018/wordml" xmlns:w16sdtdh="http://schemas.microsoft.com/office/word/2020/wordml/sdtdatahash" xmlns:w16se="http://schemas.microsoft.com/office/word/2015/wordml/symex" xmlns:wpg="http://schemas.microsoft.com/office/word/2010/wordprocessingGroup" xmlns:wpi="http://schemas.microsoft.com/office/word/2010/wordprocessingInk" xmlns:wne="http://schemas.microsoft.com/office/word/2006/wordml" xmlns:wps="http://schemas.microsoft.com/office/word/2010/wordprocessingShape" mc:Ignorable="w14 w15 w16se w16cid w16 w16cex w16sdtdh wp14">
+  <w:comment w:id="0" w:author="Anders Kolstad" w:date="2022-09-06T08:46:00Z" w:initials="AK">
+    <w:p>
+      <w:pPr>
+        <w:pStyle w:val="Heading1"/>
+        <w:shd w:val="clear" w:color="auto" w:fill="F5F5F5"/>
+        <w:spacing w:before="0" w:beforeAutospacing="0" w:after="240" w:afterAutospacing="0"/>
+        <w:rPr>
+          <w:rFonts w:ascii="Source Sans Pro" w:hAnsi="Source Sans Pro"/>
+          <w:color w:val="424242"/>
+          <w:sz w:val="39"/>
+          <w:szCs w:val="39"/>
+        </w:rPr>
+      </w:pPr>
+      <w:r>
+        <w:rPr>
+          <w:rStyle w:val="CommentReference"/>
+        </w:rPr>
+        <w:annotationRef/>
+      </w:r>
+      <w:r>
+        <w:rPr>
+          <w:rFonts w:ascii="Source Sans Pro" w:hAnsi="Source Sans Pro"/>
+          <w:color w:val="424242"/>
+          <w:sz w:val="39"/>
+          <w:szCs w:val="39"/>
+        </w:rPr>
+        <w:t>3,323,258</w:t>
+      </w:r>
+    </w:p>
+    <w:p>
+      <w:pPr>
+        <w:pStyle w:val="CommentText"/>
+      </w:pPr>
+    </w:p>
+  </w:comment>
+  <w:comment w:id="1" w:author="Anders Kolstad" w:date="2022-09-06T08:47:00Z" w:initials="AK">
+    <w:p>
+      <w:pPr>
+        <w:pStyle w:val="Heading1"/>
+        <w:shd w:val="clear" w:color="auto" w:fill="F5F5F5"/>
+        <w:spacing w:before="0" w:beforeAutospacing="0" w:after="240" w:afterAutospacing="0"/>
+        <w:rPr>
+          <w:rFonts w:ascii="Source Sans Pro" w:hAnsi="Source Sans Pro"/>
+          <w:color w:val="424242"/>
+          <w:sz w:val="39"/>
+          <w:szCs w:val="39"/>
+        </w:rPr>
+      </w:pPr>
+      <w:r>
+        <w:rPr>
+          <w:rStyle w:val="CommentReference"/>
+        </w:rPr>
+        <w:annotationRef/>
+      </w:r>
+      <w:r>
+        <w:rPr>
+          <w:rStyle w:val="brand-blue"/>
+          <w:rFonts w:ascii="Source Sans Pro" w:hAnsi="Source Sans Pro"/>
+          <w:color w:val="424242"/>
+          <w:sz w:val="39"/>
+          <w:szCs w:val="39"/>
+        </w:rPr>
+        <w:t>4,650,091</w:t>
+      </w:r>
+      <w:r>
+        <w:rPr>
+          <w:rFonts w:ascii="Source Sans Pro" w:hAnsi="Source Sans Pro"/>
+          <w:color w:val="424242"/>
+          <w:sz w:val="39"/>
+          <w:szCs w:val="39"/>
+        </w:rPr>
+        <w:t> </w:t>
+      </w:r>
+    </w:p>
+    <w:p>
+      <w:pPr>
+        <w:pStyle w:val="CommentText"/>
+      </w:pPr>
+    </w:p>
+  </w:comment>
+  <w:comment w:id="2" w:author="Anders Kolstad" w:date="2022-09-06T08:48:00Z" w:initials="AK">
+    <w:p>
+      <w:pPr>
+        <w:pStyle w:val="Heading1"/>
+        <w:shd w:val="clear" w:color="auto" w:fill="F5F5F5"/>
+        <w:spacing w:before="0" w:beforeAutospacing="0" w:after="240" w:afterAutospacing="0"/>
+        <w:rPr>
+          <w:rFonts w:ascii="Source Sans Pro" w:hAnsi="Source Sans Pro"/>
+          <w:color w:val="424242"/>
+          <w:sz w:val="39"/>
+          <w:szCs w:val="39"/>
+        </w:rPr>
+      </w:pPr>
+      <w:r>
+        <w:rPr>
+          <w:rStyle w:val="CommentReference"/>
+        </w:rPr>
+        <w:annotationRef/>
+      </w:r>
+      <w:r>
+        <w:rPr>
+          <w:rStyle w:val="brand-blue"/>
+          <w:rFonts w:ascii="Source Sans Pro" w:hAnsi="Source Sans Pro"/>
+          <w:color w:val="424242"/>
+          <w:sz w:val="39"/>
+          <w:szCs w:val="39"/>
+        </w:rPr>
+        <w:t>54,293</w:t>
+      </w:r>
+    </w:p>
+    <w:p>
+      <w:pPr>
+        <w:pStyle w:val="CommentText"/>
+      </w:pPr>
+    </w:p>
+  </w:comment>
+</w:comments>
+</file>
+
+<file path=word/commentsExtended.xml><?xml version="1.0" encoding="utf-8"?>
+<w15:commentsEx xmlns:wpc="http://schemas.microsoft.com/office/word/2010/wordprocessingCanvas" xmlns:cx="http://schemas.microsoft.com/office/drawing/2014/chartex" xmlns:cx1="http://schemas.microsoft.com/office/drawing/2015/9/8/chartex" xmlns:cx2="http://schemas.microsoft.com/office/drawing/2015/10/21/chartex" xmlns:cx3="http://schemas.microsoft.com/office/drawing/2016/5/9/chartex" xmlns:cx4="http://schemas.microsoft.com/office/drawing/2016/5/10/chartex" xmlns:cx5="http://schemas.microsoft.com/office/drawing/2016/5/11/chartex" xmlns:cx6="http://schemas.microsoft.com/office/drawing/2016/5/12/chartex" xmlns:cx7="http://schemas.microsoft.com/office/drawing/2016/5/13/chartex" xmlns:cx8="http://schemas.microsoft.com/office/drawing/2016/5/14/chartex" xmlns:mc="http://schemas.openxmlformats.org/markup-compatibility/2006" xmlns:aink="http://schemas.microsoft.com/office/drawing/2016/ink" xmlns:am3d="http://schemas.microsoft.com/office/drawing/2017/model3d" xmlns:o="urn:schemas-microsoft-com:office:office" xmlns:r="http://schemas.openxmlformats.org/officeDocument/2006/relationships" xmlns:m="http://schemas.openxmlformats.org/officeDocument/2006/math" xmlns:v="urn:schemas-microsoft-com:vml" xmlns:wp14="http://schemas.microsoft.com/office/word/2010/wordprocessingDrawing" xmlns:wp="http://schemas.openxmlformats.org/drawingml/2006/wordprocessingDrawing" xmlns:w10="urn:schemas-microsoft-com:office:word" xmlns:w="http://schemas.openxmlformats.org/wordprocessingml/2006/main" xmlns:w14="http://schemas.microsoft.com/office/word/2010/wordml" xmlns:w15="http://schemas.microsoft.com/office/word/2012/wordml" xmlns:w16cex="http://schemas.microsoft.com/office/word/2018/wordml/cex" xmlns:w16cid="http://schemas.microsoft.com/office/word/2016/wordml/cid" xmlns:w16="http://schemas.microsoft.com/office/word/2018/wordml" xmlns:w16sdtdh="http://schemas.microsoft.com/office/word/2020/wordml/sdtdatahash" xmlns:w16se="http://schemas.microsoft.com/office/word/2015/wordml/symex" xmlns:wpg="http://schemas.microsoft.com/office/word/2010/wordprocessingGroup" xmlns:wpi="http://schemas.microsoft.com/office/word/2010/wordprocessingInk" xmlns:wne="http://schemas.microsoft.com/office/word/2006/wordml" xmlns:wps="http://schemas.microsoft.com/office/word/2010/wordprocessingShape" mc:Ignorable="w14 w15 w16se w16cid w16 w16cex w16sdtdh wp14">
+  <w15:commentEx w15:paraId="446A5DCA" w15:done="0"/>
+  <w15:commentEx w15:paraId="243E4D1D" w15:done="0"/>
+  <w15:commentEx w15:paraId="22598AB1" w15:done="0"/>
+</w15:commentsEx>
+</file>
+
+<file path=word/commentsExtensible.xml><?xml version="1.0" encoding="utf-8"?>
+<w16cex:commentsExtensible xmlns:wpc="http://schemas.microsoft.com/office/word/2010/wordprocessingCanvas" xmlns:cx="http://schemas.microsoft.com/office/drawing/2014/chartex" xmlns:cx1="http://schemas.microsoft.com/office/drawing/2015/9/8/chartex" xmlns:cx2="http://schemas.microsoft.com/office/drawing/2015/10/21/chartex" xmlns:cx3="http://schemas.microsoft.com/office/drawing/2016/5/9/chartex" xmlns:cx4="http://schemas.microsoft.com/office/drawing/2016/5/10/chartex" xmlns:cx5="http://schemas.microsoft.com/office/drawing/2016/5/11/chartex" xmlns:cx6="http://schemas.microsoft.com/office/drawing/2016/5/12/chartex" xmlns:cx7="http://schemas.microsoft.com/office/drawing/2016/5/13/chartex" xmlns:cx8="http://schemas.microsoft.com/office/drawing/2016/5/14/chartex" xmlns:mc="http://schemas.openxmlformats.org/markup-compatibility/2006" xmlns:aink="http://schemas.microsoft.com/office/drawing/2016/ink" xmlns:am3d="http://schemas.microsoft.com/office/drawing/2017/model3d" xmlns:o="urn:schemas-microsoft-com:office:office" xmlns:r="http://schemas.openxmlformats.org/officeDocument/2006/relationships" xmlns:m="http://schemas.openxmlformats.org/officeDocument/2006/math" xmlns:v="urn:schemas-microsoft-com:vml" xmlns:wp14="http://schemas.microsoft.com/office/word/2010/wordprocessingDrawing" xmlns:wp="http://schemas.openxmlformats.org/drawingml/2006/wordprocessingDrawing" xmlns:w10="urn:schemas-microsoft-com:office:word" xmlns:w="http://schemas.openxmlformats.org/wordprocessingml/2006/main" xmlns:w14="http://schemas.microsoft.com/office/word/2010/wordml" xmlns:w15="http://schemas.microsoft.com/office/word/2012/wordml" xmlns:w16cex="http://schemas.microsoft.com/office/word/2018/wordml/cex" xmlns:w16cid="http://schemas.microsoft.com/office/word/2016/wordml/cid" xmlns:w16="http://schemas.microsoft.com/office/word/2018/wordml" xmlns:w16sdtdh="http://schemas.microsoft.com/office/word/2020/wordml/sdtdatahash" xmlns:w16se="http://schemas.microsoft.com/office/word/2015/wordml/symex" xmlns:wpg="http://schemas.microsoft.com/office/word/2010/wordprocessingGroup" xmlns:wpi="http://schemas.microsoft.com/office/word/2010/wordprocessingInk" xmlns:wne="http://schemas.microsoft.com/office/word/2006/wordml" xmlns:wps="http://schemas.microsoft.com/office/word/2010/wordprocessingShape" mc:Ignorable="w14 w15 w16se w16cid w16 w16cex w16sdtdh wp14">
+  <w16cex:commentExtensible w16cex:durableId="26C1877D" w16cex:dateUtc="2022-09-06T06:46:00Z"/>
+  <w16cex:commentExtensible w16cex:durableId="26C187B0" w16cex:dateUtc="2022-09-06T06:47:00Z"/>
+  <w16cex:commentExtensible w16cex:durableId="26C187D3" w16cex:dateUtc="2022-09-06T06:48:00Z"/>
+</w16cex:commentsExtensible>
+</file>
+
+<file path=word/commentsIds.xml><?xml version="1.0" encoding="utf-8"?>
+<w16cid:commentsIds xmlns:wpc="http://schemas.microsoft.com/office/word/2010/wordprocessingCanvas" xmlns:cx="http://schemas.microsoft.com/office/drawing/2014/chartex" xmlns:cx1="http://schemas.microsoft.com/office/drawing/2015/9/8/chartex" xmlns:cx2="http://schemas.microsoft.com/office/drawing/2015/10/21/chartex" xmlns:cx3="http://schemas.microsoft.com/office/drawing/2016/5/9/chartex" xmlns:cx4="http://schemas.microsoft.com/office/drawing/2016/5/10/chartex" xmlns:cx5="http://schemas.microsoft.com/office/drawing/2016/5/11/chartex" xmlns:cx6="http://schemas.microsoft.com/office/drawing/2016/5/12/chartex" xmlns:cx7="http://schemas.microsoft.com/office/drawing/2016/5/13/chartex" xmlns:cx8="http://schemas.microsoft.com/office/drawing/2016/5/14/chartex" xmlns:mc="http://schemas.openxmlformats.org/markup-compatibility/2006" xmlns:aink="http://schemas.microsoft.com/office/drawing/2016/ink" xmlns:am3d="http://schemas.microsoft.com/office/drawing/2017/model3d" xmlns:o="urn:schemas-microsoft-com:office:office" xmlns:r="http://schemas.openxmlformats.org/officeDocument/2006/relationships" xmlns:m="http://schemas.openxmlformats.org/officeDocument/2006/math" xmlns:v="urn:schemas-microsoft-com:vml" xmlns:wp14="http://schemas.microsoft.com/office/word/2010/wordprocessingDrawing" xmlns:wp="http://schemas.openxmlformats.org/drawingml/2006/wordprocessingDrawing" xmlns:w10="urn:schemas-microsoft-com:office:word" xmlns:w="http://schemas.openxmlformats.org/wordprocessingml/2006/main" xmlns:w14="http://schemas.microsoft.com/office/word/2010/wordml" xmlns:w15="http://schemas.microsoft.com/office/word/2012/wordml" xmlns:w16cex="http://schemas.microsoft.com/office/word/2018/wordml/cex" xmlns:w16cid="http://schemas.microsoft.com/office/word/2016/wordml/cid" xmlns:w16="http://schemas.microsoft.com/office/word/2018/wordml" xmlns:w16sdtdh="http://schemas.microsoft.com/office/word/2020/wordml/sdtdatahash" xmlns:w16se="http://schemas.microsoft.com/office/word/2015/wordml/symex" xmlns:wpg="http://schemas.microsoft.com/office/word/2010/wordprocessingGroup" xmlns:wpi="http://schemas.microsoft.com/office/word/2010/wordprocessingInk" xmlns:wne="http://schemas.microsoft.com/office/word/2006/wordml" xmlns:wps="http://schemas.microsoft.com/office/word/2010/wordprocessingShape" mc:Ignorable="w14 w15 w16se w16cid w16 w16cex w16sdtdh wp14">
+  <w16cid:commentId w16cid:paraId="446A5DCA" w16cid:durableId="26C1877D"/>
+  <w16cid:commentId w16cid:paraId="243E4D1D" w16cid:durableId="26C187B0"/>
+  <w16cid:commentId w16cid:paraId="22598AB1" w16cid:durableId="26C187D3"/>
+</w16cid:commentsIds>
+</file>
+
+<file path=word/people.xml><?xml version="1.0" encoding="utf-8"?>
+<w15:people xmlns:wpc="http://schemas.microsoft.com/office/word/2010/wordprocessingCanvas" xmlns:cx="http://schemas.microsoft.com/office/drawing/2014/chartex" xmlns:cx1="http://schemas.microsoft.com/office/drawing/2015/9/8/chartex" xmlns:cx2="http://schemas.microsoft.com/office/drawing/2015/10/21/chartex" xmlns:cx3="http://schemas.microsoft.com/office/drawing/2016/5/9/chartex" xmlns:cx4="http://schemas.microsoft.com/office/drawing/2016/5/10/chartex" xmlns:cx5="http://schemas.microsoft.com/office/drawing/2016/5/11/chartex" xmlns:cx6="http://schemas.microsoft.com/office/drawing/2016/5/12/chartex" xmlns:cx7="http://schemas.microsoft.com/office/drawing/2016/5/13/chartex" xmlns:cx8="http://schemas.microsoft.com/office/drawing/2016/5/14/chartex" xmlns:mc="http://schemas.openxmlformats.org/markup-compatibility/2006" xmlns:aink="http://schemas.microsoft.com/office/drawing/2016/ink" xmlns:am3d="http://schemas.microsoft.com/office/drawing/2017/model3d" xmlns:o="urn:schemas-microsoft-com:office:office" xmlns:r="http://schemas.openxmlformats.org/officeDocument/2006/relationships" xmlns:m="http://schemas.openxmlformats.org/officeDocument/2006/math" xmlns:v="urn:schemas-microsoft-com:vml" xmlns:wp14="http://schemas.microsoft.com/office/word/2010/wordprocessingDrawing" xmlns:wp="http://schemas.openxmlformats.org/drawingml/2006/wordprocessingDrawing" xmlns:w10="urn:schemas-microsoft-com:office:word" xmlns:w="http://schemas.openxmlformats.org/wordprocessingml/2006/main" xmlns:w14="http://schemas.microsoft.com/office/word/2010/wordml" xmlns:w15="http://schemas.microsoft.com/office/word/2012/wordml" xmlns:w16cex="http://schemas.microsoft.com/office/word/2018/wordml/cex" xmlns:w16cid="http://schemas.microsoft.com/office/word/2016/wordml/cid" xmlns:w16="http://schemas.microsoft.com/office/word/2018/wordml" xmlns:w16sdtdh="http://schemas.microsoft.com/office/word/2020/wordml/sdtdatahash" xmlns:w16se="http://schemas.microsoft.com/office/word/2015/wordml/symex" xmlns:wpg="http://schemas.microsoft.com/office/word/2010/wordprocessingGroup" xmlns:wpi="http://schemas.microsoft.com/office/word/2010/wordprocessingInk" xmlns:wne="http://schemas.microsoft.com/office/word/2006/wordml" xmlns:wps="http://schemas.microsoft.com/office/word/2010/wordprocessingShape" mc:Ignorable="w14 w15 w16se w16cid w16 w16cex w16sdtdh wp14">
+  <w15:person w15:author="Anders Kolstad">
+    <w15:presenceInfo w15:providerId="AD" w15:userId="S::anders.kolstad@nina.no::5cb07291-4855-45cc-9259-79eb4502372c"/>
+  </w15:person>
+</w15:people>
 </file>
 
 <file path=word/styles.xml><?xml version="1.0" encoding="utf-8"?>
@@ -1053,6 +2004,27 @@
     <w:name w:val="Normal"/>
     <w:qFormat/>
   </w:style>
+  <w:style w:type="paragraph" w:styleId="Heading1">
+    <w:name w:val="heading 1"/>
+    <w:basedOn w:val="Normal"/>
+    <w:link w:val="Heading1Char"/>
+    <w:uiPriority w:val="9"/>
+    <w:qFormat/>
+    <w:rsid w:val="001668DE"/>
+    <w:pPr>
+      <w:spacing w:before="100" w:beforeAutospacing="1" w:after="100" w:afterAutospacing="1" w:line="240" w:lineRule="auto"/>
+      <w:outlineLvl w:val="0"/>
+    </w:pPr>
+    <w:rPr>
+      <w:rFonts w:ascii="Times New Roman" w:eastAsia="Times New Roman" w:hAnsi="Times New Roman" w:cs="Times New Roman"/>
+      <w:b/>
+      <w:bCs/>
+      <w:kern w:val="36"/>
+      <w:sz w:val="48"/>
+      <w:szCs w:val="48"/>
+      <w:lang w:eastAsia="nb-NO"/>
+    </w:rPr>
+  </w:style>
   <w:style w:type="character" w:default="1" w:styleId="DefaultParagraphFont">
     <w:name w:val="Default Paragraph Font"/>
     <w:uiPriority w:val="1"/>
@@ -1079,6 +2051,107 @@
     <w:uiPriority w:val="99"/>
     <w:semiHidden/>
     <w:unhideWhenUsed/>
+  </w:style>
+  <w:style w:type="character" w:styleId="Hyperlink">
+    <w:name w:val="Hyperlink"/>
+    <w:basedOn w:val="DefaultParagraphFont"/>
+    <w:uiPriority w:val="99"/>
+    <w:semiHidden/>
+    <w:unhideWhenUsed/>
+    <w:rsid w:val="008C225D"/>
+    <w:rPr>
+      <w:color w:val="0000FF"/>
+      <w:u w:val="single"/>
+    </w:rPr>
+  </w:style>
+  <w:style w:type="character" w:styleId="CommentReference">
+    <w:name w:val="annotation reference"/>
+    <w:basedOn w:val="DefaultParagraphFont"/>
+    <w:uiPriority w:val="99"/>
+    <w:semiHidden/>
+    <w:unhideWhenUsed/>
+    <w:rsid w:val="001668DE"/>
+    <w:rPr>
+      <w:sz w:val="16"/>
+      <w:szCs w:val="16"/>
+    </w:rPr>
+  </w:style>
+  <w:style w:type="paragraph" w:styleId="CommentText">
+    <w:name w:val="annotation text"/>
+    <w:basedOn w:val="Normal"/>
+    <w:link w:val="CommentTextChar"/>
+    <w:uiPriority w:val="99"/>
+    <w:semiHidden/>
+    <w:unhideWhenUsed/>
+    <w:rsid w:val="001668DE"/>
+    <w:pPr>
+      <w:spacing w:line="240" w:lineRule="auto"/>
+    </w:pPr>
+    <w:rPr>
+      <w:sz w:val="20"/>
+      <w:szCs w:val="20"/>
+    </w:rPr>
+  </w:style>
+  <w:style w:type="character" w:customStyle="1" w:styleId="CommentTextChar">
+    <w:name w:val="Comment Text Char"/>
+    <w:basedOn w:val="DefaultParagraphFont"/>
+    <w:link w:val="CommentText"/>
+    <w:uiPriority w:val="99"/>
+    <w:semiHidden/>
+    <w:rsid w:val="001668DE"/>
+    <w:rPr>
+      <w:sz w:val="20"/>
+      <w:szCs w:val="20"/>
+    </w:rPr>
+  </w:style>
+  <w:style w:type="paragraph" w:styleId="CommentSubject">
+    <w:name w:val="annotation subject"/>
+    <w:basedOn w:val="CommentText"/>
+    <w:next w:val="CommentText"/>
+    <w:link w:val="CommentSubjectChar"/>
+    <w:uiPriority w:val="99"/>
+    <w:semiHidden/>
+    <w:unhideWhenUsed/>
+    <w:rsid w:val="001668DE"/>
+    <w:rPr>
+      <w:b/>
+      <w:bCs/>
+    </w:rPr>
+  </w:style>
+  <w:style w:type="character" w:customStyle="1" w:styleId="CommentSubjectChar">
+    <w:name w:val="Comment Subject Char"/>
+    <w:basedOn w:val="CommentTextChar"/>
+    <w:link w:val="CommentSubject"/>
+    <w:uiPriority w:val="99"/>
+    <w:semiHidden/>
+    <w:rsid w:val="001668DE"/>
+    <w:rPr>
+      <w:b/>
+      <w:bCs/>
+      <w:sz w:val="20"/>
+      <w:szCs w:val="20"/>
+    </w:rPr>
+  </w:style>
+  <w:style w:type="character" w:customStyle="1" w:styleId="Heading1Char">
+    <w:name w:val="Heading 1 Char"/>
+    <w:basedOn w:val="DefaultParagraphFont"/>
+    <w:link w:val="Heading1"/>
+    <w:uiPriority w:val="9"/>
+    <w:rsid w:val="001668DE"/>
+    <w:rPr>
+      <w:rFonts w:ascii="Times New Roman" w:eastAsia="Times New Roman" w:hAnsi="Times New Roman" w:cs="Times New Roman"/>
+      <w:b/>
+      <w:bCs/>
+      <w:kern w:val="36"/>
+      <w:sz w:val="48"/>
+      <w:szCs w:val="48"/>
+      <w:lang w:eastAsia="nb-NO"/>
+    </w:rPr>
+  </w:style>
+  <w:style w:type="character" w:customStyle="1" w:styleId="brand-blue">
+    <w:name w:val="brand-blue"/>
+    <w:basedOn w:val="DefaultParagraphFont"/>
+    <w:rsid w:val="001668DE"/>
   </w:style>
 </w:styles>
 </file>

</xml_diff>